<commit_message>
doksi update ideiglenes utolsó
</commit_message>
<xml_diff>
--- a/doc/Dokumentáció.docx
+++ b/doc/Dokumentáció.docx
@@ -139,13 +139,130 @@
           <w:r>
             <w:fldChar w:fldCharType="separate"/>
           </w:r>
-          <w:hyperlink w:anchor="_Toc436412866" w:history="1">
+          <w:bookmarkStart w:id="1" w:name="_GoBack"/>
+          <w:bookmarkEnd w:id="1"/>
+          <w:r>
+            <w:rPr>
+              <w:rStyle w:val="Hiperhivatkozs"/>
+              <w:noProof/>
+            </w:rPr>
+            <w:fldChar w:fldCharType="begin"/>
+          </w:r>
+          <w:r>
+            <w:rPr>
+              <w:rStyle w:val="Hiperhivatkozs"/>
+              <w:noProof/>
+            </w:rPr>
+            <w:instrText xml:space="preserve"> </w:instrText>
+          </w:r>
+          <w:r>
+            <w:rPr>
+              <w:noProof/>
+            </w:rPr>
+            <w:instrText>HYPERLINK \l "_Toc436419224"</w:instrText>
+          </w:r>
+          <w:r>
+            <w:rPr>
+              <w:rStyle w:val="Hiperhivatkozs"/>
+              <w:noProof/>
+            </w:rPr>
+            <w:instrText xml:space="preserve"> </w:instrText>
+          </w:r>
+          <w:r>
+            <w:rPr>
+              <w:rStyle w:val="Hiperhivatkozs"/>
+              <w:noProof/>
+            </w:rPr>
+          </w:r>
+          <w:r>
+            <w:rPr>
+              <w:rStyle w:val="Hiperhivatkozs"/>
+              <w:noProof/>
+            </w:rPr>
+            <w:fldChar w:fldCharType="separate"/>
+          </w:r>
+          <w:r>
+            <w:rPr>
+              <w:rStyle w:val="Hiperhivatkozs"/>
+              <w:noProof/>
+            </w:rPr>
+            <w:t>Összefoglaló</w:t>
+          </w:r>
+          <w:r>
+            <w:rPr>
+              <w:noProof/>
+              <w:webHidden/>
+            </w:rPr>
+            <w:tab/>
+          </w:r>
+          <w:r>
+            <w:rPr>
+              <w:noProof/>
+              <w:webHidden/>
+            </w:rPr>
+            <w:fldChar w:fldCharType="begin"/>
+          </w:r>
+          <w:r>
+            <w:rPr>
+              <w:noProof/>
+              <w:webHidden/>
+            </w:rPr>
+            <w:instrText xml:space="preserve"> PAGEREF _Toc436419224 \h </w:instrText>
+          </w:r>
+          <w:r>
+            <w:rPr>
+              <w:noProof/>
+              <w:webHidden/>
+            </w:rPr>
+          </w:r>
+          <w:r>
+            <w:rPr>
+              <w:noProof/>
+              <w:webHidden/>
+            </w:rPr>
+            <w:fldChar w:fldCharType="separate"/>
+          </w:r>
+          <w:r>
+            <w:rPr>
+              <w:noProof/>
+              <w:webHidden/>
+            </w:rPr>
+            <w:t>3</w:t>
+          </w:r>
+          <w:r>
+            <w:rPr>
+              <w:noProof/>
+              <w:webHidden/>
+            </w:rPr>
+            <w:fldChar w:fldCharType="end"/>
+          </w:r>
+          <w:r>
+            <w:rPr>
+              <w:rStyle w:val="Hiperhivatkozs"/>
+              <w:noProof/>
+            </w:rPr>
+            <w:fldChar w:fldCharType="end"/>
+          </w:r>
+        </w:p>
+        <w:p>
+          <w:pPr>
+            <w:pStyle w:val="TJ1"/>
+            <w:tabs>
+              <w:tab w:val="right" w:leader="dot" w:pos="9062"/>
+            </w:tabs>
+            <w:rPr>
+              <w:rFonts w:eastAsiaTheme="minorEastAsia"/>
+              <w:noProof/>
+              <w:lang w:eastAsia="hu-HU"/>
+            </w:rPr>
+          </w:pPr>
+          <w:hyperlink w:anchor="_Toc436419225" w:history="1">
             <w:r>
               <w:rPr>
                 <w:rStyle w:val="Hiperhivatkozs"/>
                 <w:noProof/>
               </w:rPr>
-              <w:t>Összefoglaló</w:t>
+              <w:t>Rendszerterv</w:t>
             </w:r>
             <w:r>
               <w:rPr>
@@ -166,7 +283,7 @@
                 <w:noProof/>
                 <w:webHidden/>
               </w:rPr>
-              <w:instrText xml:space="preserve"> PAGEREF _Toc436412866 \h </w:instrText>
+              <w:instrText xml:space="preserve"> PAGEREF _Toc436419225 \h </w:instrText>
             </w:r>
             <w:r>
               <w:rPr>
@@ -186,7 +303,637 @@
                 <w:noProof/>
                 <w:webHidden/>
               </w:rPr>
-              <w:t>3</w:t>
+              <w:t>4</w:t>
+            </w:r>
+            <w:r>
+              <w:rPr>
+                <w:noProof/>
+                <w:webHidden/>
+              </w:rPr>
+              <w:fldChar w:fldCharType="end"/>
+            </w:r>
+          </w:hyperlink>
+        </w:p>
+        <w:p>
+          <w:pPr>
+            <w:pStyle w:val="TJ2"/>
+            <w:tabs>
+              <w:tab w:val="right" w:leader="dot" w:pos="9062"/>
+            </w:tabs>
+            <w:rPr>
+              <w:rFonts w:eastAsiaTheme="minorEastAsia"/>
+              <w:noProof/>
+              <w:lang w:eastAsia="hu-HU"/>
+            </w:rPr>
+          </w:pPr>
+          <w:hyperlink w:anchor="_Toc436419226" w:history="1">
+            <w:r>
+              <w:rPr>
+                <w:rStyle w:val="Hiperhivatkozs"/>
+                <w:noProof/>
+              </w:rPr>
+              <w:t>Architektúra</w:t>
+            </w:r>
+            <w:r>
+              <w:rPr>
+                <w:noProof/>
+                <w:webHidden/>
+              </w:rPr>
+              <w:tab/>
+            </w:r>
+            <w:r>
+              <w:rPr>
+                <w:noProof/>
+                <w:webHidden/>
+              </w:rPr>
+              <w:fldChar w:fldCharType="begin"/>
+            </w:r>
+            <w:r>
+              <w:rPr>
+                <w:noProof/>
+                <w:webHidden/>
+              </w:rPr>
+              <w:instrText xml:space="preserve"> PAGEREF _Toc436419226 \h </w:instrText>
+            </w:r>
+            <w:r>
+              <w:rPr>
+                <w:noProof/>
+                <w:webHidden/>
+              </w:rPr>
+            </w:r>
+            <w:r>
+              <w:rPr>
+                <w:noProof/>
+                <w:webHidden/>
+              </w:rPr>
+              <w:fldChar w:fldCharType="separate"/>
+            </w:r>
+            <w:r>
+              <w:rPr>
+                <w:noProof/>
+                <w:webHidden/>
+              </w:rPr>
+              <w:t>4</w:t>
+            </w:r>
+            <w:r>
+              <w:rPr>
+                <w:noProof/>
+                <w:webHidden/>
+              </w:rPr>
+              <w:fldChar w:fldCharType="end"/>
+            </w:r>
+          </w:hyperlink>
+        </w:p>
+        <w:p>
+          <w:pPr>
+            <w:pStyle w:val="TJ2"/>
+            <w:tabs>
+              <w:tab w:val="right" w:leader="dot" w:pos="9062"/>
+            </w:tabs>
+            <w:rPr>
+              <w:rFonts w:eastAsiaTheme="minorEastAsia"/>
+              <w:noProof/>
+              <w:lang w:eastAsia="hu-HU"/>
+            </w:rPr>
+          </w:pPr>
+          <w:hyperlink w:anchor="_Toc436419227" w:history="1">
+            <w:r>
+              <w:rPr>
+                <w:rStyle w:val="Hiperhivatkozs"/>
+                <w:noProof/>
+              </w:rPr>
+              <w:t>Adatbázis terv</w:t>
+            </w:r>
+            <w:r>
+              <w:rPr>
+                <w:noProof/>
+                <w:webHidden/>
+              </w:rPr>
+              <w:tab/>
+            </w:r>
+            <w:r>
+              <w:rPr>
+                <w:noProof/>
+                <w:webHidden/>
+              </w:rPr>
+              <w:fldChar w:fldCharType="begin"/>
+            </w:r>
+            <w:r>
+              <w:rPr>
+                <w:noProof/>
+                <w:webHidden/>
+              </w:rPr>
+              <w:instrText xml:space="preserve"> PAGEREF _Toc436419227 \h </w:instrText>
+            </w:r>
+            <w:r>
+              <w:rPr>
+                <w:noProof/>
+                <w:webHidden/>
+              </w:rPr>
+            </w:r>
+            <w:r>
+              <w:rPr>
+                <w:noProof/>
+                <w:webHidden/>
+              </w:rPr>
+              <w:fldChar w:fldCharType="separate"/>
+            </w:r>
+            <w:r>
+              <w:rPr>
+                <w:noProof/>
+                <w:webHidden/>
+              </w:rPr>
+              <w:t>5</w:t>
+            </w:r>
+            <w:r>
+              <w:rPr>
+                <w:noProof/>
+                <w:webHidden/>
+              </w:rPr>
+              <w:fldChar w:fldCharType="end"/>
+            </w:r>
+          </w:hyperlink>
+        </w:p>
+        <w:p>
+          <w:pPr>
+            <w:pStyle w:val="TJ2"/>
+            <w:tabs>
+              <w:tab w:val="right" w:leader="dot" w:pos="9062"/>
+            </w:tabs>
+            <w:rPr>
+              <w:rFonts w:eastAsiaTheme="minorEastAsia"/>
+              <w:noProof/>
+              <w:lang w:eastAsia="hu-HU"/>
+            </w:rPr>
+          </w:pPr>
+          <w:hyperlink w:anchor="_Toc436419228" w:history="1">
+            <w:r>
+              <w:rPr>
+                <w:rStyle w:val="Hiperhivatkozs"/>
+                <w:noProof/>
+              </w:rPr>
+              <w:t>Biztonság</w:t>
+            </w:r>
+            <w:r>
+              <w:rPr>
+                <w:noProof/>
+                <w:webHidden/>
+              </w:rPr>
+              <w:tab/>
+            </w:r>
+            <w:r>
+              <w:rPr>
+                <w:noProof/>
+                <w:webHidden/>
+              </w:rPr>
+              <w:fldChar w:fldCharType="begin"/>
+            </w:r>
+            <w:r>
+              <w:rPr>
+                <w:noProof/>
+                <w:webHidden/>
+              </w:rPr>
+              <w:instrText xml:space="preserve"> PAGEREF _Toc436419228 \h </w:instrText>
+            </w:r>
+            <w:r>
+              <w:rPr>
+                <w:noProof/>
+                <w:webHidden/>
+              </w:rPr>
+            </w:r>
+            <w:r>
+              <w:rPr>
+                <w:noProof/>
+                <w:webHidden/>
+              </w:rPr>
+              <w:fldChar w:fldCharType="separate"/>
+            </w:r>
+            <w:r>
+              <w:rPr>
+                <w:noProof/>
+                <w:webHidden/>
+              </w:rPr>
+              <w:t>6</w:t>
+            </w:r>
+            <w:r>
+              <w:rPr>
+                <w:noProof/>
+                <w:webHidden/>
+              </w:rPr>
+              <w:fldChar w:fldCharType="end"/>
+            </w:r>
+          </w:hyperlink>
+        </w:p>
+        <w:p>
+          <w:pPr>
+            <w:pStyle w:val="TJ2"/>
+            <w:tabs>
+              <w:tab w:val="right" w:leader="dot" w:pos="9062"/>
+            </w:tabs>
+            <w:rPr>
+              <w:rFonts w:eastAsiaTheme="minorEastAsia"/>
+              <w:noProof/>
+              <w:lang w:eastAsia="hu-HU"/>
+            </w:rPr>
+          </w:pPr>
+          <w:hyperlink w:anchor="_Toc436419229" w:history="1">
+            <w:r>
+              <w:rPr>
+                <w:rStyle w:val="Hiperhivatkozs"/>
+                <w:noProof/>
+              </w:rPr>
+              <w:t>Felhasználói felület</w:t>
+            </w:r>
+            <w:r>
+              <w:rPr>
+                <w:noProof/>
+                <w:webHidden/>
+              </w:rPr>
+              <w:tab/>
+            </w:r>
+            <w:r>
+              <w:rPr>
+                <w:noProof/>
+                <w:webHidden/>
+              </w:rPr>
+              <w:fldChar w:fldCharType="begin"/>
+            </w:r>
+            <w:r>
+              <w:rPr>
+                <w:noProof/>
+                <w:webHidden/>
+              </w:rPr>
+              <w:instrText xml:space="preserve"> PAGEREF _Toc436419229 \h </w:instrText>
+            </w:r>
+            <w:r>
+              <w:rPr>
+                <w:noProof/>
+                <w:webHidden/>
+              </w:rPr>
+            </w:r>
+            <w:r>
+              <w:rPr>
+                <w:noProof/>
+                <w:webHidden/>
+              </w:rPr>
+              <w:fldChar w:fldCharType="separate"/>
+            </w:r>
+            <w:r>
+              <w:rPr>
+                <w:noProof/>
+                <w:webHidden/>
+              </w:rPr>
+              <w:t>6</w:t>
+            </w:r>
+            <w:r>
+              <w:rPr>
+                <w:noProof/>
+                <w:webHidden/>
+              </w:rPr>
+              <w:fldChar w:fldCharType="end"/>
+            </w:r>
+          </w:hyperlink>
+        </w:p>
+        <w:p>
+          <w:pPr>
+            <w:pStyle w:val="TJ2"/>
+            <w:tabs>
+              <w:tab w:val="right" w:leader="dot" w:pos="9062"/>
+            </w:tabs>
+            <w:rPr>
+              <w:rFonts w:eastAsiaTheme="minorEastAsia"/>
+              <w:noProof/>
+              <w:lang w:eastAsia="hu-HU"/>
+            </w:rPr>
+          </w:pPr>
+          <w:hyperlink w:anchor="_Toc436419230" w:history="1">
+            <w:r>
+              <w:rPr>
+                <w:rStyle w:val="Hiperhivatkozs"/>
+                <w:noProof/>
+              </w:rPr>
+              <w:t>Funkciók</w:t>
+            </w:r>
+            <w:r>
+              <w:rPr>
+                <w:noProof/>
+                <w:webHidden/>
+              </w:rPr>
+              <w:tab/>
+            </w:r>
+            <w:r>
+              <w:rPr>
+                <w:noProof/>
+                <w:webHidden/>
+              </w:rPr>
+              <w:fldChar w:fldCharType="begin"/>
+            </w:r>
+            <w:r>
+              <w:rPr>
+                <w:noProof/>
+                <w:webHidden/>
+              </w:rPr>
+              <w:instrText xml:space="preserve"> PAGEREF _Toc436419230 \h </w:instrText>
+            </w:r>
+            <w:r>
+              <w:rPr>
+                <w:noProof/>
+                <w:webHidden/>
+              </w:rPr>
+            </w:r>
+            <w:r>
+              <w:rPr>
+                <w:noProof/>
+                <w:webHidden/>
+              </w:rPr>
+              <w:fldChar w:fldCharType="separate"/>
+            </w:r>
+            <w:r>
+              <w:rPr>
+                <w:noProof/>
+                <w:webHidden/>
+              </w:rPr>
+              <w:t>6</w:t>
+            </w:r>
+            <w:r>
+              <w:rPr>
+                <w:noProof/>
+                <w:webHidden/>
+              </w:rPr>
+              <w:fldChar w:fldCharType="end"/>
+            </w:r>
+          </w:hyperlink>
+        </w:p>
+        <w:p>
+          <w:pPr>
+            <w:pStyle w:val="TJ3"/>
+            <w:tabs>
+              <w:tab w:val="right" w:leader="dot" w:pos="9062"/>
+            </w:tabs>
+            <w:rPr>
+              <w:rFonts w:eastAsiaTheme="minorEastAsia"/>
+              <w:noProof/>
+              <w:lang w:eastAsia="hu-HU"/>
+            </w:rPr>
+          </w:pPr>
+          <w:hyperlink w:anchor="_Toc436419231" w:history="1">
+            <w:r>
+              <w:rPr>
+                <w:rStyle w:val="Hiperhivatkozs"/>
+                <w:noProof/>
+              </w:rPr>
+              <w:t>Általános funkciók:</w:t>
+            </w:r>
+            <w:r>
+              <w:rPr>
+                <w:noProof/>
+                <w:webHidden/>
+              </w:rPr>
+              <w:tab/>
+            </w:r>
+            <w:r>
+              <w:rPr>
+                <w:noProof/>
+                <w:webHidden/>
+              </w:rPr>
+              <w:fldChar w:fldCharType="begin"/>
+            </w:r>
+            <w:r>
+              <w:rPr>
+                <w:noProof/>
+                <w:webHidden/>
+              </w:rPr>
+              <w:instrText xml:space="preserve"> PAGEREF _Toc436419231 \h </w:instrText>
+            </w:r>
+            <w:r>
+              <w:rPr>
+                <w:noProof/>
+                <w:webHidden/>
+              </w:rPr>
+            </w:r>
+            <w:r>
+              <w:rPr>
+                <w:noProof/>
+                <w:webHidden/>
+              </w:rPr>
+              <w:fldChar w:fldCharType="separate"/>
+            </w:r>
+            <w:r>
+              <w:rPr>
+                <w:noProof/>
+                <w:webHidden/>
+              </w:rPr>
+              <w:t>6</w:t>
+            </w:r>
+            <w:r>
+              <w:rPr>
+                <w:noProof/>
+                <w:webHidden/>
+              </w:rPr>
+              <w:fldChar w:fldCharType="end"/>
+            </w:r>
+          </w:hyperlink>
+        </w:p>
+        <w:p>
+          <w:pPr>
+            <w:pStyle w:val="TJ3"/>
+            <w:tabs>
+              <w:tab w:val="right" w:leader="dot" w:pos="9062"/>
+            </w:tabs>
+            <w:rPr>
+              <w:rFonts w:eastAsiaTheme="minorEastAsia"/>
+              <w:noProof/>
+              <w:lang w:eastAsia="hu-HU"/>
+            </w:rPr>
+          </w:pPr>
+          <w:hyperlink w:anchor="_Toc436419232" w:history="1">
+            <w:r>
+              <w:rPr>
+                <w:rStyle w:val="Hiperhivatkozs"/>
+                <w:noProof/>
+              </w:rPr>
+              <w:t>Felhasználói funkciók</w:t>
+            </w:r>
+            <w:r>
+              <w:rPr>
+                <w:noProof/>
+                <w:webHidden/>
+              </w:rPr>
+              <w:tab/>
+            </w:r>
+            <w:r>
+              <w:rPr>
+                <w:noProof/>
+                <w:webHidden/>
+              </w:rPr>
+              <w:fldChar w:fldCharType="begin"/>
+            </w:r>
+            <w:r>
+              <w:rPr>
+                <w:noProof/>
+                <w:webHidden/>
+              </w:rPr>
+              <w:instrText xml:space="preserve"> PAGEREF _Toc436419232 \h </w:instrText>
+            </w:r>
+            <w:r>
+              <w:rPr>
+                <w:noProof/>
+                <w:webHidden/>
+              </w:rPr>
+            </w:r>
+            <w:r>
+              <w:rPr>
+                <w:noProof/>
+                <w:webHidden/>
+              </w:rPr>
+              <w:fldChar w:fldCharType="separate"/>
+            </w:r>
+            <w:r>
+              <w:rPr>
+                <w:noProof/>
+                <w:webHidden/>
+              </w:rPr>
+              <w:t>6</w:t>
+            </w:r>
+            <w:r>
+              <w:rPr>
+                <w:noProof/>
+                <w:webHidden/>
+              </w:rPr>
+              <w:fldChar w:fldCharType="end"/>
+            </w:r>
+          </w:hyperlink>
+        </w:p>
+        <w:p>
+          <w:pPr>
+            <w:pStyle w:val="TJ3"/>
+            <w:tabs>
+              <w:tab w:val="right" w:leader="dot" w:pos="9062"/>
+            </w:tabs>
+            <w:rPr>
+              <w:rFonts w:eastAsiaTheme="minorEastAsia"/>
+              <w:noProof/>
+              <w:lang w:eastAsia="hu-HU"/>
+            </w:rPr>
+          </w:pPr>
+          <w:hyperlink w:anchor="_Toc436419233" w:history="1">
+            <w:r>
+              <w:rPr>
+                <w:rStyle w:val="Hiperhivatkozs"/>
+                <w:noProof/>
+              </w:rPr>
+              <w:t>Adminisztrátori funkciók</w:t>
+            </w:r>
+            <w:r>
+              <w:rPr>
+                <w:noProof/>
+                <w:webHidden/>
+              </w:rPr>
+              <w:tab/>
+            </w:r>
+            <w:r>
+              <w:rPr>
+                <w:noProof/>
+                <w:webHidden/>
+              </w:rPr>
+              <w:fldChar w:fldCharType="begin"/>
+            </w:r>
+            <w:r>
+              <w:rPr>
+                <w:noProof/>
+                <w:webHidden/>
+              </w:rPr>
+              <w:instrText xml:space="preserve"> PAGEREF _Toc436419233 \h </w:instrText>
+            </w:r>
+            <w:r>
+              <w:rPr>
+                <w:noProof/>
+                <w:webHidden/>
+              </w:rPr>
+            </w:r>
+            <w:r>
+              <w:rPr>
+                <w:noProof/>
+                <w:webHidden/>
+              </w:rPr>
+              <w:fldChar w:fldCharType="separate"/>
+            </w:r>
+            <w:r>
+              <w:rPr>
+                <w:noProof/>
+                <w:webHidden/>
+              </w:rPr>
+              <w:t>6</w:t>
+            </w:r>
+            <w:r>
+              <w:rPr>
+                <w:noProof/>
+                <w:webHidden/>
+              </w:rPr>
+              <w:fldChar w:fldCharType="end"/>
+            </w:r>
+          </w:hyperlink>
+        </w:p>
+        <w:p>
+          <w:pPr>
+            <w:pStyle w:val="TJ3"/>
+            <w:tabs>
+              <w:tab w:val="right" w:leader="dot" w:pos="9062"/>
+            </w:tabs>
+            <w:rPr>
+              <w:rFonts w:eastAsiaTheme="minorEastAsia"/>
+              <w:noProof/>
+              <w:lang w:eastAsia="hu-HU"/>
+            </w:rPr>
+          </w:pPr>
+          <w:hyperlink w:anchor="_Toc436419234" w:history="1">
+            <w:r>
+              <w:rPr>
+                <w:rStyle w:val="Hiperhivatkozs"/>
+                <w:noProof/>
+              </w:rPr>
+              <w:t>Menedzseri funkciók</w:t>
+            </w:r>
+            <w:r>
+              <w:rPr>
+                <w:noProof/>
+                <w:webHidden/>
+              </w:rPr>
+              <w:tab/>
+            </w:r>
+            <w:r>
+              <w:rPr>
+                <w:noProof/>
+                <w:webHidden/>
+              </w:rPr>
+              <w:fldChar w:fldCharType="begin"/>
+            </w:r>
+            <w:r>
+              <w:rPr>
+                <w:noProof/>
+                <w:webHidden/>
+              </w:rPr>
+              <w:instrText xml:space="preserve"> PAGEREF _Toc436419234 \h </w:instrText>
+            </w:r>
+            <w:r>
+              <w:rPr>
+                <w:noProof/>
+                <w:webHidden/>
+              </w:rPr>
+            </w:r>
+            <w:r>
+              <w:rPr>
+                <w:noProof/>
+                <w:webHidden/>
+              </w:rPr>
+              <w:fldChar w:fldCharType="separate"/>
+            </w:r>
+            <w:r>
+              <w:rPr>
+                <w:noProof/>
+                <w:webHidden/>
+              </w:rPr>
+              <w:t>7</w:t>
             </w:r>
             <w:r>
               <w:rPr>
@@ -209,13 +956,13 @@
               <w:lang w:eastAsia="hu-HU"/>
             </w:rPr>
           </w:pPr>
-          <w:hyperlink w:anchor="_Toc436412867" w:history="1">
+          <w:hyperlink w:anchor="_Toc436419235" w:history="1">
             <w:r>
               <w:rPr>
                 <w:rStyle w:val="Hiperhivatkozs"/>
                 <w:noProof/>
               </w:rPr>
-              <w:t>Rendszerterv</w:t>
+              <w:t>Telepítési útmutató</w:t>
             </w:r>
             <w:r>
               <w:rPr>
@@ -236,7 +983,7 @@
                 <w:noProof/>
                 <w:webHidden/>
               </w:rPr>
-              <w:instrText xml:space="preserve"> PAGEREF _Toc436412867 \h </w:instrText>
+              <w:instrText xml:space="preserve"> PAGEREF _Toc436419235 \h </w:instrText>
             </w:r>
             <w:r>
               <w:rPr>
@@ -256,7 +1003,7 @@
                 <w:noProof/>
                 <w:webHidden/>
               </w:rPr>
-              <w:t>3</w:t>
+              <w:t>7</w:t>
             </w:r>
             <w:r>
               <w:rPr>
@@ -269,7 +1016,7 @@
         </w:p>
         <w:p>
           <w:pPr>
-            <w:pStyle w:val="TJ2"/>
+            <w:pStyle w:val="TJ3"/>
             <w:tabs>
               <w:tab w:val="right" w:leader="dot" w:pos="9062"/>
             </w:tabs>
@@ -279,13 +1026,13 @@
               <w:lang w:eastAsia="hu-HU"/>
             </w:rPr>
           </w:pPr>
-          <w:hyperlink w:anchor="_Toc436412868" w:history="1">
+          <w:hyperlink w:anchor="_Toc436419236" w:history="1">
             <w:r>
               <w:rPr>
                 <w:rStyle w:val="Hiperhivatkozs"/>
                 <w:noProof/>
               </w:rPr>
-              <w:t>Architektúra</w:t>
+              <w:t>Üzemeltetői</w:t>
             </w:r>
             <w:r>
               <w:rPr>
@@ -306,7 +1053,7 @@
                 <w:noProof/>
                 <w:webHidden/>
               </w:rPr>
-              <w:instrText xml:space="preserve"> PAGEREF _Toc436412868 \h </w:instrText>
+              <w:instrText xml:space="preserve"> PAGEREF _Toc436419236 \h </w:instrText>
             </w:r>
             <w:r>
               <w:rPr>
@@ -326,7 +1073,7 @@
                 <w:noProof/>
                 <w:webHidden/>
               </w:rPr>
-              <w:t>3</w:t>
+              <w:t>7</w:t>
             </w:r>
             <w:r>
               <w:rPr>
@@ -339,7 +1086,7 @@
         </w:p>
         <w:p>
           <w:pPr>
-            <w:pStyle w:val="TJ2"/>
+            <w:pStyle w:val="TJ3"/>
             <w:tabs>
               <w:tab w:val="right" w:leader="dot" w:pos="9062"/>
             </w:tabs>
@@ -349,13 +1096,13 @@
               <w:lang w:eastAsia="hu-HU"/>
             </w:rPr>
           </w:pPr>
-          <w:hyperlink w:anchor="_Toc436412869" w:history="1">
+          <w:hyperlink w:anchor="_Toc436419237" w:history="1">
             <w:r>
               <w:rPr>
                 <w:rStyle w:val="Hiperhivatkozs"/>
                 <w:noProof/>
               </w:rPr>
-              <w:t>Adatbázis terv</w:t>
+              <w:t>Felhasználói</w:t>
             </w:r>
             <w:r>
               <w:rPr>
@@ -376,7 +1123,7 @@
                 <w:noProof/>
                 <w:webHidden/>
               </w:rPr>
-              <w:instrText xml:space="preserve"> PAGEREF _Toc436412869 \h </w:instrText>
+              <w:instrText xml:space="preserve"> PAGEREF _Toc436419237 \h </w:instrText>
             </w:r>
             <w:r>
               <w:rPr>
@@ -396,217 +1143,7 @@
                 <w:noProof/>
                 <w:webHidden/>
               </w:rPr>
-              <w:t>3</w:t>
-            </w:r>
-            <w:r>
-              <w:rPr>
-                <w:noProof/>
-                <w:webHidden/>
-              </w:rPr>
-              <w:fldChar w:fldCharType="end"/>
-            </w:r>
-          </w:hyperlink>
-        </w:p>
-        <w:p>
-          <w:pPr>
-            <w:pStyle w:val="TJ2"/>
-            <w:tabs>
-              <w:tab w:val="right" w:leader="dot" w:pos="9062"/>
-            </w:tabs>
-            <w:rPr>
-              <w:rFonts w:eastAsiaTheme="minorEastAsia"/>
-              <w:noProof/>
-              <w:lang w:eastAsia="hu-HU"/>
-            </w:rPr>
-          </w:pPr>
-          <w:hyperlink w:anchor="_Toc436412870" w:history="1">
-            <w:r>
-              <w:rPr>
-                <w:rStyle w:val="Hiperhivatkozs"/>
-                <w:noProof/>
-              </w:rPr>
-              <w:t>Biztonság</w:t>
-            </w:r>
-            <w:r>
-              <w:rPr>
-                <w:noProof/>
-                <w:webHidden/>
-              </w:rPr>
-              <w:tab/>
-            </w:r>
-            <w:r>
-              <w:rPr>
-                <w:noProof/>
-                <w:webHidden/>
-              </w:rPr>
-              <w:fldChar w:fldCharType="begin"/>
-            </w:r>
-            <w:r>
-              <w:rPr>
-                <w:noProof/>
-                <w:webHidden/>
-              </w:rPr>
-              <w:instrText xml:space="preserve"> PAGEREF _Toc436412870 \h </w:instrText>
-            </w:r>
-            <w:r>
-              <w:rPr>
-                <w:noProof/>
-                <w:webHidden/>
-              </w:rPr>
-            </w:r>
-            <w:r>
-              <w:rPr>
-                <w:noProof/>
-                <w:webHidden/>
-              </w:rPr>
-              <w:fldChar w:fldCharType="separate"/>
-            </w:r>
-            <w:r>
-              <w:rPr>
-                <w:noProof/>
-                <w:webHidden/>
-              </w:rPr>
-              <w:t>3</w:t>
-            </w:r>
-            <w:r>
-              <w:rPr>
-                <w:noProof/>
-                <w:webHidden/>
-              </w:rPr>
-              <w:fldChar w:fldCharType="end"/>
-            </w:r>
-          </w:hyperlink>
-        </w:p>
-        <w:p>
-          <w:pPr>
-            <w:pStyle w:val="TJ2"/>
-            <w:tabs>
-              <w:tab w:val="right" w:leader="dot" w:pos="9062"/>
-            </w:tabs>
-            <w:rPr>
-              <w:rFonts w:eastAsiaTheme="minorEastAsia"/>
-              <w:noProof/>
-              <w:lang w:eastAsia="hu-HU"/>
-            </w:rPr>
-          </w:pPr>
-          <w:hyperlink w:anchor="_Toc436412871" w:history="1">
-            <w:r>
-              <w:rPr>
-                <w:rStyle w:val="Hiperhivatkozs"/>
-                <w:noProof/>
-              </w:rPr>
-              <w:t>Felhasználói felület</w:t>
-            </w:r>
-            <w:r>
-              <w:rPr>
-                <w:noProof/>
-                <w:webHidden/>
-              </w:rPr>
-              <w:tab/>
-            </w:r>
-            <w:r>
-              <w:rPr>
-                <w:noProof/>
-                <w:webHidden/>
-              </w:rPr>
-              <w:fldChar w:fldCharType="begin"/>
-            </w:r>
-            <w:r>
-              <w:rPr>
-                <w:noProof/>
-                <w:webHidden/>
-              </w:rPr>
-              <w:instrText xml:space="preserve"> PAGEREF _Toc436412871 \h </w:instrText>
-            </w:r>
-            <w:r>
-              <w:rPr>
-                <w:noProof/>
-                <w:webHidden/>
-              </w:rPr>
-            </w:r>
-            <w:r>
-              <w:rPr>
-                <w:noProof/>
-                <w:webHidden/>
-              </w:rPr>
-              <w:fldChar w:fldCharType="separate"/>
-            </w:r>
-            <w:r>
-              <w:rPr>
-                <w:noProof/>
-                <w:webHidden/>
-              </w:rPr>
-              <w:t>3</w:t>
-            </w:r>
-            <w:r>
-              <w:rPr>
-                <w:noProof/>
-                <w:webHidden/>
-              </w:rPr>
-              <w:fldChar w:fldCharType="end"/>
-            </w:r>
-          </w:hyperlink>
-        </w:p>
-        <w:p>
-          <w:pPr>
-            <w:pStyle w:val="TJ2"/>
-            <w:tabs>
-              <w:tab w:val="right" w:leader="dot" w:pos="9062"/>
-            </w:tabs>
-            <w:rPr>
-              <w:rFonts w:eastAsiaTheme="minorEastAsia"/>
-              <w:noProof/>
-              <w:lang w:eastAsia="hu-HU"/>
-            </w:rPr>
-          </w:pPr>
-          <w:hyperlink w:anchor="_Toc436412872" w:history="1">
-            <w:r>
-              <w:rPr>
-                <w:rStyle w:val="Hiperhivatkozs"/>
-                <w:noProof/>
-              </w:rPr>
-              <w:t>Funkciók</w:t>
-            </w:r>
-            <w:r>
-              <w:rPr>
-                <w:noProof/>
-                <w:webHidden/>
-              </w:rPr>
-              <w:tab/>
-            </w:r>
-            <w:r>
-              <w:rPr>
-                <w:noProof/>
-                <w:webHidden/>
-              </w:rPr>
-              <w:fldChar w:fldCharType="begin"/>
-            </w:r>
-            <w:r>
-              <w:rPr>
-                <w:noProof/>
-                <w:webHidden/>
-              </w:rPr>
-              <w:instrText xml:space="preserve"> PAGEREF _Toc436412872 \h </w:instrText>
-            </w:r>
-            <w:r>
-              <w:rPr>
-                <w:noProof/>
-                <w:webHidden/>
-              </w:rPr>
-            </w:r>
-            <w:r>
-              <w:rPr>
-                <w:noProof/>
-                <w:webHidden/>
-              </w:rPr>
-              <w:fldChar w:fldCharType="separate"/>
-            </w:r>
-            <w:r>
-              <w:rPr>
-                <w:noProof/>
-                <w:webHidden/>
-              </w:rPr>
-              <w:t>3</w:t>
+              <w:t>7</w:t>
             </w:r>
             <w:r>
               <w:rPr>
@@ -629,13 +1166,13 @@
               <w:lang w:eastAsia="hu-HU"/>
             </w:rPr>
           </w:pPr>
-          <w:hyperlink w:anchor="_Toc436412873" w:history="1">
+          <w:hyperlink w:anchor="_Toc436419238" w:history="1">
             <w:r>
               <w:rPr>
                 <w:rStyle w:val="Hiperhivatkozs"/>
                 <w:noProof/>
               </w:rPr>
-              <w:t>Telepítési útmutató</w:t>
+              <w:t>Továbbfejlesztési lehetőségek</w:t>
             </w:r>
             <w:r>
               <w:rPr>
@@ -656,7 +1193,7 @@
                 <w:noProof/>
                 <w:webHidden/>
               </w:rPr>
-              <w:instrText xml:space="preserve"> PAGEREF _Toc436412873 \h </w:instrText>
+              <w:instrText xml:space="preserve"> PAGEREF _Toc436419238 \h </w:instrText>
             </w:r>
             <w:r>
               <w:rPr>
@@ -676,147 +1213,7 @@
                 <w:noProof/>
                 <w:webHidden/>
               </w:rPr>
-              <w:t>3</w:t>
-            </w:r>
-            <w:r>
-              <w:rPr>
-                <w:noProof/>
-                <w:webHidden/>
-              </w:rPr>
-              <w:fldChar w:fldCharType="end"/>
-            </w:r>
-          </w:hyperlink>
-        </w:p>
-        <w:p>
-          <w:pPr>
-            <w:pStyle w:val="TJ2"/>
-            <w:tabs>
-              <w:tab w:val="right" w:leader="dot" w:pos="9062"/>
-            </w:tabs>
-            <w:rPr>
-              <w:rFonts w:eastAsiaTheme="minorEastAsia"/>
-              <w:noProof/>
-              <w:lang w:eastAsia="hu-HU"/>
-            </w:rPr>
-          </w:pPr>
-          <w:hyperlink w:anchor="_Toc436412874" w:history="1">
-            <w:r>
-              <w:rPr>
-                <w:rStyle w:val="Hiperhivatkozs"/>
-                <w:noProof/>
-              </w:rPr>
-              <w:t>Üzemeltetői</w:t>
-            </w:r>
-            <w:r>
-              <w:rPr>
-                <w:noProof/>
-                <w:webHidden/>
-              </w:rPr>
-              <w:tab/>
-            </w:r>
-            <w:r>
-              <w:rPr>
-                <w:noProof/>
-                <w:webHidden/>
-              </w:rPr>
-              <w:fldChar w:fldCharType="begin"/>
-            </w:r>
-            <w:r>
-              <w:rPr>
-                <w:noProof/>
-                <w:webHidden/>
-              </w:rPr>
-              <w:instrText xml:space="preserve"> PAGEREF _Toc436412874 \h </w:instrText>
-            </w:r>
-            <w:r>
-              <w:rPr>
-                <w:noProof/>
-                <w:webHidden/>
-              </w:rPr>
-            </w:r>
-            <w:r>
-              <w:rPr>
-                <w:noProof/>
-                <w:webHidden/>
-              </w:rPr>
-              <w:fldChar w:fldCharType="separate"/>
-            </w:r>
-            <w:r>
-              <w:rPr>
-                <w:noProof/>
-                <w:webHidden/>
-              </w:rPr>
-              <w:t>3</w:t>
-            </w:r>
-            <w:r>
-              <w:rPr>
-                <w:noProof/>
-                <w:webHidden/>
-              </w:rPr>
-              <w:fldChar w:fldCharType="end"/>
-            </w:r>
-          </w:hyperlink>
-        </w:p>
-        <w:p>
-          <w:pPr>
-            <w:pStyle w:val="TJ2"/>
-            <w:tabs>
-              <w:tab w:val="right" w:leader="dot" w:pos="9062"/>
-            </w:tabs>
-            <w:rPr>
-              <w:rFonts w:eastAsiaTheme="minorEastAsia"/>
-              <w:noProof/>
-              <w:lang w:eastAsia="hu-HU"/>
-            </w:rPr>
-          </w:pPr>
-          <w:hyperlink w:anchor="_Toc436412875" w:history="1">
-            <w:r>
-              <w:rPr>
-                <w:rStyle w:val="Hiperhivatkozs"/>
-                <w:noProof/>
-              </w:rPr>
-              <w:t>Felhasználói</w:t>
-            </w:r>
-            <w:r>
-              <w:rPr>
-                <w:noProof/>
-                <w:webHidden/>
-              </w:rPr>
-              <w:tab/>
-            </w:r>
-            <w:r>
-              <w:rPr>
-                <w:noProof/>
-                <w:webHidden/>
-              </w:rPr>
-              <w:fldChar w:fldCharType="begin"/>
-            </w:r>
-            <w:r>
-              <w:rPr>
-                <w:noProof/>
-                <w:webHidden/>
-              </w:rPr>
-              <w:instrText xml:space="preserve"> PAGEREF _Toc436412875 \h </w:instrText>
-            </w:r>
-            <w:r>
-              <w:rPr>
-                <w:noProof/>
-                <w:webHidden/>
-              </w:rPr>
-            </w:r>
-            <w:r>
-              <w:rPr>
-                <w:noProof/>
-                <w:webHidden/>
-              </w:rPr>
-              <w:fldChar w:fldCharType="separate"/>
-            </w:r>
-            <w:r>
-              <w:rPr>
-                <w:noProof/>
-                <w:webHidden/>
-              </w:rPr>
-              <w:t>3</w:t>
+              <w:t>7</w:t>
             </w:r>
             <w:r>
               <w:rPr>
@@ -839,7 +1236,7 @@
               <w:lang w:eastAsia="hu-HU"/>
             </w:rPr>
           </w:pPr>
-          <w:hyperlink w:anchor="_Toc436412876" w:history="1">
+          <w:hyperlink w:anchor="_Toc436419239" w:history="1">
             <w:r>
               <w:rPr>
                 <w:rStyle w:val="Hiperhivatkozs"/>
@@ -866,7 +1263,7 @@
                 <w:noProof/>
                 <w:webHidden/>
               </w:rPr>
-              <w:instrText xml:space="preserve"> PAGEREF _Toc436412876 \h </w:instrText>
+              <w:instrText xml:space="preserve"> PAGEREF _Toc436419239 \h </w:instrText>
             </w:r>
             <w:r>
               <w:rPr>
@@ -886,7 +1283,7 @@
                 <w:noProof/>
                 <w:webHidden/>
               </w:rPr>
-              <w:t>3</w:t>
+              <w:t>7</w:t>
             </w:r>
             <w:r>
               <w:rPr>
@@ -916,13 +1313,21 @@
     <w:p>
       <w:pPr>
         <w:pStyle w:val="Cmsor1"/>
-      </w:pPr>
-      <w:bookmarkStart w:id="1" w:name="_Toc436412866"/>
-      <w:r>
+        <w:rPr>
+          <w:sz w:val="36"/>
+          <w:szCs w:val="36"/>
+        </w:rPr>
+      </w:pPr>
+      <w:bookmarkStart w:id="2" w:name="_Toc436419224"/>
+      <w:r>
+        <w:rPr>
+          <w:sz w:val="36"/>
+          <w:szCs w:val="36"/>
+        </w:rPr>
         <w:lastRenderedPageBreak/>
         <w:t>Összefoglaló</w:t>
       </w:r>
-      <w:bookmarkEnd w:id="1"/>
+      <w:bookmarkEnd w:id="2"/>
     </w:p>
     <w:p>
       <w:pPr>
@@ -1022,23 +1427,39 @@
       <w:pPr>
         <w:pStyle w:val="Cmsor1"/>
         <w:spacing w:before="0"/>
-      </w:pPr>
-      <w:bookmarkStart w:id="2" w:name="_Toc436412867"/>
-      <w:r>
+        <w:rPr>
+          <w:sz w:val="36"/>
+          <w:szCs w:val="36"/>
+        </w:rPr>
+      </w:pPr>
+      <w:bookmarkStart w:id="3" w:name="_Toc436419225"/>
+      <w:r>
+        <w:rPr>
+          <w:sz w:val="36"/>
+          <w:szCs w:val="36"/>
+        </w:rPr>
         <w:lastRenderedPageBreak/>
         <w:t>Rendszerterv</w:t>
       </w:r>
-      <w:bookmarkEnd w:id="2"/>
+      <w:bookmarkEnd w:id="3"/>
     </w:p>
     <w:p>
       <w:pPr>
         <w:pStyle w:val="Cmsor2"/>
-      </w:pPr>
-      <w:bookmarkStart w:id="3" w:name="_Toc436412868"/>
-      <w:r>
+        <w:rPr>
+          <w:sz w:val="32"/>
+          <w:szCs w:val="32"/>
+        </w:rPr>
+      </w:pPr>
+      <w:bookmarkStart w:id="4" w:name="_Toc436419226"/>
+      <w:r>
+        <w:rPr>
+          <w:sz w:val="32"/>
+          <w:szCs w:val="32"/>
+        </w:rPr>
         <w:t>Architektúra</w:t>
       </w:r>
-      <w:bookmarkEnd w:id="3"/>
+      <w:bookmarkEnd w:id="4"/>
     </w:p>
     <w:p>
       <w:pPr>
@@ -1080,8 +1501,6 @@
       <w:r>
         <w:t xml:space="preserve"> mintával az SQL utasításokat akartuk elfedni, így elkerülendő az esetleges elrontott vagy épp </w:t>
       </w:r>
-      <w:bookmarkStart w:id="4" w:name="_GoBack"/>
-      <w:bookmarkEnd w:id="4"/>
       <w:r>
         <w:t>rosszindulatú</w:t>
       </w:r>
@@ -1239,7 +1658,6 @@
           <w:szCs w:val="26"/>
         </w:rPr>
       </w:pPr>
-      <w:bookmarkStart w:id="5" w:name="_Toc436412869"/>
       <w:r>
         <w:br w:type="page"/>
       </w:r>
@@ -1247,8 +1665,17 @@
     <w:p>
       <w:pPr>
         <w:pStyle w:val="Cmsor2"/>
-      </w:pPr>
-      <w:r>
+        <w:rPr>
+          <w:sz w:val="32"/>
+          <w:szCs w:val="32"/>
+        </w:rPr>
+      </w:pPr>
+      <w:bookmarkStart w:id="5" w:name="_Toc436419227"/>
+      <w:r>
+        <w:rPr>
+          <w:sz w:val="32"/>
+          <w:szCs w:val="32"/>
+        </w:rPr>
         <w:lastRenderedPageBreak/>
         <w:t>Adatbázis terv</w:t>
       </w:r>
@@ -1281,7 +1708,7 @@
                     </pic:cNvPicPr>
                   </pic:nvPicPr>
                   <pic:blipFill>
-                    <a:blip r:embed="rId8">
+                    <a:blip r:embed="rId9">
                       <a:extLst>
                         <a:ext uri="{28A0092B-C50C-407E-A947-70E740481C1C}">
                           <a14:useLocalDpi xmlns:a14="http://schemas.microsoft.com/office/drawing/2010/main" val="0"/>
@@ -1717,9 +2144,15 @@
     <w:p>
       <w:pPr>
         <w:pStyle w:val="Cmsor2"/>
-      </w:pPr>
-      <w:bookmarkStart w:id="6" w:name="_Toc436412870"/>
-      <w:r>
+        <w:rPr>
+          <w:sz w:val="32"/>
+        </w:rPr>
+      </w:pPr>
+      <w:bookmarkStart w:id="6" w:name="_Toc436419228"/>
+      <w:r>
+        <w:rPr>
+          <w:sz w:val="32"/>
+        </w:rPr>
         <w:lastRenderedPageBreak/>
         <w:t>Biztonság</w:t>
       </w:r>
@@ -1731,72 +2164,607 @@
         <w:tabs>
           <w:tab w:val="left" w:pos="3980"/>
         </w:tabs>
-      </w:pPr>
-      <w:bookmarkStart w:id="7" w:name="_Toc436412871"/>
-      <w:r>
+        <w:rPr>
+          <w:sz w:val="32"/>
+        </w:rPr>
+      </w:pPr>
+      <w:bookmarkStart w:id="7" w:name="_Toc436419229"/>
+      <w:r>
+        <w:rPr>
+          <w:sz w:val="32"/>
+        </w:rPr>
         <w:t>Felhasználói felület</w:t>
       </w:r>
       <w:bookmarkEnd w:id="7"/>
       <w:r>
+        <w:rPr>
+          <w:sz w:val="32"/>
+        </w:rPr>
         <w:tab/>
       </w:r>
     </w:p>
     <w:p>
       <w:pPr>
         <w:pStyle w:val="Cmsor2"/>
-      </w:pPr>
-      <w:bookmarkStart w:id="8" w:name="_Toc436412872"/>
-      <w:r>
+        <w:rPr>
+          <w:sz w:val="32"/>
+        </w:rPr>
+      </w:pPr>
+      <w:bookmarkStart w:id="8" w:name="_Toc436419230"/>
+      <w:r>
+        <w:rPr>
+          <w:sz w:val="32"/>
+        </w:rPr>
         <w:t>Funkciók</w:t>
       </w:r>
       <w:bookmarkEnd w:id="8"/>
     </w:p>
     <w:p>
       <w:pPr>
-        <w:tabs>
-          <w:tab w:val="left" w:pos="3804"/>
-        </w:tabs>
-      </w:pPr>
+        <w:pStyle w:val="Cmsor3"/>
+        <w:rPr>
+          <w:sz w:val="28"/>
+        </w:rPr>
+      </w:pPr>
+      <w:bookmarkStart w:id="9" w:name="_Toc436419231"/>
+      <w:r>
+        <w:rPr>
+          <w:sz w:val="28"/>
+        </w:rPr>
+        <w:t>Általános funkciók:</w:t>
+      </w:r>
+      <w:bookmarkEnd w:id="9"/>
+    </w:p>
+    <w:p>
+      <w:pPr>
+        <w:ind w:left="1276" w:hanging="1276"/>
+      </w:pPr>
+      <w:r>
+        <w:t xml:space="preserve">Bejelentkezés: a felhasználó belép a felületre, megadja felhasználó nevét és jelszavát, a rendszer az </w:t>
+      </w:r>
+      <w:proofErr w:type="spellStart"/>
+      <w:r>
+        <w:t>authentikáció</w:t>
+      </w:r>
+      <w:proofErr w:type="spellEnd"/>
+      <w:r>
+        <w:t xml:space="preserve"> után tovább engedi.</w:t>
+      </w:r>
+    </w:p>
+    <w:p>
+      <w:pPr>
+        <w:ind w:left="1276" w:hanging="1276"/>
+      </w:pPr>
+      <w:r>
+        <w:t>Kijelentkezés: a felhasználó már korábban belépett a felületre és 10 percig inaktív. A rendszer automatikusan kijelentkezteti.</w:t>
+      </w:r>
+      <w:r>
+        <w:br/>
+        <w:t>A felhasználó korábban belépett a felületre, még nem telt el 10 percnyi inaktivitás, s a „</w:t>
+      </w:r>
+      <w:proofErr w:type="spellStart"/>
+      <w:r>
+        <w:t>Logout</w:t>
+      </w:r>
+      <w:proofErr w:type="spellEnd"/>
+      <w:r>
+        <w:t>” gombra kattint. A rendszer kijelentkezteti.</w:t>
+      </w:r>
+    </w:p>
+    <w:p>
+      <w:pPr>
+        <w:pStyle w:val="Cmsor3"/>
+        <w:rPr>
+          <w:sz w:val="28"/>
+        </w:rPr>
+      </w:pPr>
+      <w:bookmarkStart w:id="10" w:name="_Toc436419232"/>
+      <w:r>
+        <w:rPr>
+          <w:sz w:val="28"/>
+        </w:rPr>
+        <w:t xml:space="preserve">Felhasználói </w:t>
+      </w:r>
+      <w:r>
+        <w:rPr>
+          <w:sz w:val="28"/>
+        </w:rPr>
+        <w:t>funkció</w:t>
+      </w:r>
+      <w:r>
+        <w:rPr>
+          <w:sz w:val="28"/>
+        </w:rPr>
+        <w:t>k</w:t>
+      </w:r>
+      <w:bookmarkEnd w:id="10"/>
+    </w:p>
+    <w:p>
+      <w:pPr>
+        <w:rPr>
+          <w:i/>
+        </w:rPr>
+      </w:pPr>
+      <w:r>
+        <w:rPr>
+          <w:i/>
+        </w:rPr>
+        <w:t>A következő funkcióknál feltételezzük, hogy a felhasználó bejelentkezett és felhasználói szintű jogosultságai vannak.</w:t>
+      </w:r>
+    </w:p>
+    <w:p>
+      <w:pPr>
+        <w:ind w:left="1276" w:hanging="1276"/>
+      </w:pPr>
+      <w:r>
+        <w:t>Összes raktár lekérdezése</w:t>
+      </w:r>
+      <w:r>
+        <w:t>:</w:t>
+      </w:r>
+      <w:r>
+        <w:t xml:space="preserve"> </w:t>
+      </w:r>
+    </w:p>
+    <w:p>
+      <w:pPr>
+        <w:ind w:left="1276" w:hanging="1276"/>
+      </w:pPr>
+      <w:r>
+        <w:t>Adott raktárhoz tartozó információk lekérése (raktárban lévő tételek neve, készlet)</w:t>
+      </w:r>
+    </w:p>
+    <w:p>
+      <w:pPr>
+        <w:ind w:left="1276" w:hanging="1276"/>
+      </w:pPr>
+      <w:r>
+        <w:t>Új tételek felvétele</w:t>
+      </w:r>
+    </w:p>
+    <w:p>
+      <w:pPr>
+        <w:ind w:left="1276" w:hanging="1276"/>
+      </w:pPr>
+      <w:r>
+        <w:t>Tételek törlése</w:t>
+      </w:r>
+    </w:p>
+    <w:p>
+      <w:pPr>
+        <w:ind w:left="1276" w:hanging="1276"/>
+      </w:pPr>
+      <w:r>
+        <w:t>Tételek mennyiségének módosítása</w:t>
+      </w:r>
+    </w:p>
+    <w:p>
+      <w:pPr>
+        <w:ind w:left="1276" w:hanging="1276"/>
+      </w:pPr>
+      <w:r>
+        <w:t>Be- és kiszállítások adatai (melyik raktárba, melyik raktárból, mit, mennyit)</w:t>
+      </w:r>
+    </w:p>
+    <w:p>
+      <w:pPr>
+        <w:ind w:left="1276" w:hanging="1276"/>
+      </w:pPr>
+      <w:r>
+        <w:t>Be- és kiszállítások felvétele</w:t>
+      </w:r>
+    </w:p>
+    <w:p>
+      <w:pPr>
+        <w:ind w:left="1276" w:hanging="1276"/>
+      </w:pPr>
+      <w:r>
+        <w:t>Be- és kiszállítások törlése</w:t>
+      </w:r>
+    </w:p>
+    <w:p>
+      <w:pPr>
+        <w:ind w:left="1276" w:hanging="1276"/>
+      </w:pPr>
+      <w:r>
+        <w:t>Statisztikák lekérdezése (üres helyek száma, tételfogyás)</w:t>
+      </w:r>
+    </w:p>
+    <w:p>
+      <w:pPr>
+        <w:ind w:left="1276" w:hanging="1276"/>
+      </w:pPr>
+      <w:r>
+        <w:t>Statisztikák létrehozása</w:t>
+      </w:r>
+    </w:p>
+    <w:p>
+      <w:pPr>
+        <w:pStyle w:val="Cmsor3"/>
+        <w:rPr>
+          <w:sz w:val="28"/>
+        </w:rPr>
+      </w:pPr>
+      <w:bookmarkStart w:id="11" w:name="_Toc436419233"/>
+      <w:r>
+        <w:rPr>
+          <w:sz w:val="28"/>
+        </w:rPr>
+        <w:t>Admin</w:t>
+      </w:r>
+      <w:r>
+        <w:rPr>
+          <w:sz w:val="28"/>
+        </w:rPr>
+        <w:t>isztrátori</w:t>
+      </w:r>
+      <w:r>
+        <w:rPr>
+          <w:sz w:val="28"/>
+        </w:rPr>
+        <w:t xml:space="preserve"> </w:t>
+      </w:r>
+      <w:r>
+        <w:rPr>
+          <w:sz w:val="28"/>
+        </w:rPr>
+        <w:t>funkció</w:t>
+      </w:r>
+      <w:r>
+        <w:rPr>
+          <w:sz w:val="28"/>
+        </w:rPr>
+        <w:t>k</w:t>
+      </w:r>
+      <w:bookmarkEnd w:id="11"/>
+    </w:p>
+    <w:p>
+      <w:pPr>
+        <w:ind w:left="1276" w:hanging="1276"/>
+      </w:pPr>
+      <w:r>
+        <w:t>Új raktár felvétele a rendszerbe</w:t>
+      </w:r>
+    </w:p>
+    <w:p>
+      <w:pPr>
+        <w:ind w:left="1276" w:hanging="1276"/>
+      </w:pPr>
+      <w:r>
+        <w:t>Raktár törlése</w:t>
+      </w:r>
+    </w:p>
+    <w:p>
+      <w:pPr>
+        <w:ind w:left="1276" w:hanging="1276"/>
+      </w:pPr>
+      <w:r>
+        <w:t>Raktár adatainak módosítása</w:t>
+      </w:r>
+    </w:p>
+    <w:p>
+      <w:pPr>
+        <w:ind w:left="1276" w:hanging="1276"/>
+      </w:pPr>
+      <w:r>
+        <w:t>Sablonok létrehozása</w:t>
+      </w:r>
+    </w:p>
+    <w:p>
+      <w:pPr>
+        <w:ind w:left="1276" w:hanging="1276"/>
+      </w:pPr>
+      <w:r>
+        <w:t>Sablonok módosítása</w:t>
+      </w:r>
+    </w:p>
+    <w:p>
+      <w:pPr>
+        <w:ind w:left="1276" w:hanging="1276"/>
+      </w:pPr>
+      <w:r>
+        <w:t>Sablonok törlése</w:t>
+      </w:r>
+    </w:p>
+    <w:p>
+      <w:pPr>
+        <w:ind w:left="1276" w:hanging="1276"/>
+      </w:pPr>
+      <w:r>
+        <w:lastRenderedPageBreak/>
+        <w:t>Értesítési események konfigurálása</w:t>
+      </w:r>
+    </w:p>
+    <w:p>
+      <w:pPr>
+        <w:pStyle w:val="Cmsor3"/>
+        <w:rPr>
+          <w:sz w:val="28"/>
+        </w:rPr>
+      </w:pPr>
+      <w:bookmarkStart w:id="12" w:name="_Toc436419234"/>
+      <w:r>
+        <w:rPr>
+          <w:sz w:val="28"/>
+        </w:rPr>
+        <w:t xml:space="preserve">Menedzseri </w:t>
+      </w:r>
+      <w:r>
+        <w:rPr>
+          <w:sz w:val="28"/>
+        </w:rPr>
+        <w:t>funkció</w:t>
+      </w:r>
+      <w:r>
+        <w:rPr>
+          <w:sz w:val="28"/>
+        </w:rPr>
+        <w:t>k</w:t>
+      </w:r>
+      <w:bookmarkEnd w:id="12"/>
+    </w:p>
+    <w:p>
+      <w:pPr>
+        <w:ind w:left="1276" w:hanging="1276"/>
+      </w:pPr>
+      <w:r>
+        <w:t>Statisztikák lekérdezése</w:t>
+      </w:r>
+    </w:p>
+    <w:p>
+      <w:pPr>
+        <w:ind w:left="1276" w:hanging="1276"/>
+      </w:pPr>
+      <w:r>
+        <w:t>Egyéni lekérdezések létrehozása</w:t>
+      </w:r>
+    </w:p>
+    <w:p>
+      <w:pPr>
+        <w:ind w:left="1276" w:hanging="1276"/>
+      </w:pPr>
+      <w:r>
+        <w:t>Regisztráció értesítési eseményekre</w:t>
+      </w:r>
     </w:p>
     <w:p>
       <w:pPr>
         <w:pStyle w:val="Cmsor1"/>
-      </w:pPr>
-      <w:bookmarkStart w:id="9" w:name="_Toc436412873"/>
-      <w:r>
+        <w:rPr>
+          <w:sz w:val="36"/>
+          <w:szCs w:val="36"/>
+        </w:rPr>
+      </w:pPr>
+      <w:bookmarkStart w:id="13" w:name="_Toc436419235"/>
+      <w:r>
+        <w:rPr>
+          <w:sz w:val="36"/>
+          <w:szCs w:val="36"/>
+        </w:rPr>
         <w:t>Telepítési útmutató</w:t>
       </w:r>
-      <w:bookmarkEnd w:id="9"/>
-    </w:p>
-    <w:p>
-      <w:pPr>
-        <w:pStyle w:val="Cmsor2"/>
-      </w:pPr>
-      <w:bookmarkStart w:id="10" w:name="_Toc436412874"/>
-      <w:r>
+      <w:bookmarkEnd w:id="13"/>
+    </w:p>
+    <w:p>
+      <w:pPr>
+        <w:pStyle w:val="Cmsor3"/>
+        <w:rPr>
+          <w:sz w:val="28"/>
+        </w:rPr>
+      </w:pPr>
+      <w:bookmarkStart w:id="14" w:name="_Toc436419236"/>
+      <w:r>
+        <w:rPr>
+          <w:sz w:val="28"/>
+        </w:rPr>
         <w:t>Üzemeltetői</w:t>
       </w:r>
-      <w:bookmarkEnd w:id="10"/>
-    </w:p>
-    <w:p>
-      <w:pPr>
-        <w:pStyle w:val="Cmsor2"/>
-      </w:pPr>
-      <w:bookmarkStart w:id="11" w:name="_Toc436412875"/>
-      <w:r>
+      <w:bookmarkEnd w:id="14"/>
+    </w:p>
+    <w:p>
+      <w:pPr>
+        <w:spacing w:after="0"/>
+      </w:pPr>
+      <w:r>
+        <w:t>Előfeltételek:</w:t>
+      </w:r>
+    </w:p>
+    <w:p>
+      <w:pPr>
+        <w:pStyle w:val="Listaszerbekezds"/>
+        <w:numPr>
+          <w:ilvl w:val="0"/>
+          <w:numId w:val="3"/>
+        </w:numPr>
+      </w:pPr>
+      <w:r>
+        <w:t xml:space="preserve">egy működő szerver, szervergép, </w:t>
+      </w:r>
+      <w:proofErr w:type="spellStart"/>
+      <w:r>
+        <w:t>-park</w:t>
+      </w:r>
+      <w:proofErr w:type="spellEnd"/>
+      <w:r>
+        <w:t>,</w:t>
+      </w:r>
+    </w:p>
+    <w:p/>
+    <w:p>
+      <w:pPr>
+        <w:pStyle w:val="Cmsor3"/>
+        <w:rPr>
+          <w:sz w:val="28"/>
+        </w:rPr>
+      </w:pPr>
+      <w:bookmarkStart w:id="15" w:name="_Toc436419237"/>
+      <w:r>
+        <w:rPr>
+          <w:sz w:val="28"/>
+        </w:rPr>
         <w:t>Felhasználói</w:t>
       </w:r>
-      <w:bookmarkEnd w:id="11"/>
+      <w:bookmarkEnd w:id="15"/>
+    </w:p>
+    <w:p>
+      <w:pPr>
+        <w:spacing w:after="0"/>
+      </w:pPr>
+      <w:r>
+        <w:t>Előfeltételek:</w:t>
+      </w:r>
+    </w:p>
+    <w:p>
+      <w:pPr>
+        <w:pStyle w:val="Listaszerbekezds"/>
+        <w:numPr>
+          <w:ilvl w:val="0"/>
+          <w:numId w:val="1"/>
+        </w:numPr>
+      </w:pPr>
+      <w:r>
+        <w:t>egy már működő számítógép vagy mobiltelefon, operációs rendszerrel, a felhasználó számára hozzáférhető felhasználói fiókkal,</w:t>
+      </w:r>
+    </w:p>
+    <w:p>
+      <w:pPr>
+        <w:pStyle w:val="Listaszerbekezds"/>
+        <w:numPr>
+          <w:ilvl w:val="0"/>
+          <w:numId w:val="1"/>
+        </w:numPr>
+      </w:pPr>
+      <w:r>
+        <w:t>internet hozzáférés,</w:t>
+      </w:r>
+    </w:p>
+    <w:p>
+      <w:pPr>
+        <w:pStyle w:val="Listaszerbekezds"/>
+        <w:numPr>
+          <w:ilvl w:val="0"/>
+          <w:numId w:val="1"/>
+        </w:numPr>
+      </w:pPr>
+      <w:r>
+        <w:t>weblapok megtekintésére alkalmas böngésző</w:t>
+      </w:r>
+    </w:p>
+    <w:p>
+      <w:pPr>
+        <w:pStyle w:val="Listaszerbekezds"/>
+        <w:numPr>
+          <w:ilvl w:val="0"/>
+          <w:numId w:val="1"/>
+        </w:numPr>
+      </w:pPr>
+      <w:r>
+        <w:t>az üzemeltető publikálta az alkalmazást</w:t>
+      </w:r>
+    </w:p>
+    <w:p>
+      <w:pPr>
+        <w:pStyle w:val="Listaszerbekezds"/>
+        <w:numPr>
+          <w:ilvl w:val="0"/>
+          <w:numId w:val="1"/>
+        </w:numPr>
+      </w:pPr>
+      <w:r>
+        <w:t>az üzemeltető létrehozott az alkalmazásban egy felhasználót</w:t>
+      </w:r>
+    </w:p>
+    <w:p>
+      <w:pPr>
+        <w:spacing w:after="0"/>
+      </w:pPr>
+      <w:r>
+        <w:t>Ha az előfeltételek teljesültek, akkor:</w:t>
+      </w:r>
+    </w:p>
+    <w:p>
+      <w:pPr>
+        <w:pStyle w:val="Listaszerbekezds"/>
+        <w:numPr>
+          <w:ilvl w:val="0"/>
+          <w:numId w:val="2"/>
+        </w:numPr>
+      </w:pPr>
+      <w:r>
+        <w:t>Nyisson meg egy új ablakot a böngészőben</w:t>
+      </w:r>
+    </w:p>
+    <w:p>
+      <w:pPr>
+        <w:pStyle w:val="Listaszerbekezds"/>
+        <w:numPr>
+          <w:ilvl w:val="0"/>
+          <w:numId w:val="2"/>
+        </w:numPr>
+      </w:pPr>
+      <w:r>
+        <w:t>Navigáljon az üzemeltető által megadott honlapra</w:t>
+      </w:r>
+    </w:p>
+    <w:p>
+      <w:pPr>
+        <w:pStyle w:val="Listaszerbekezds"/>
+        <w:numPr>
+          <w:ilvl w:val="0"/>
+          <w:numId w:val="2"/>
+        </w:numPr>
+      </w:pPr>
+      <w:r>
+        <w:t>Jelentkezzen be az üzemeltetőtől kapott felhasználónévvel és jelszóval</w:t>
+      </w:r>
+    </w:p>
+    <w:p>
+      <w:pPr>
+        <w:pStyle w:val="Listaszerbekezds"/>
+        <w:numPr>
+          <w:ilvl w:val="0"/>
+          <w:numId w:val="2"/>
+        </w:numPr>
+      </w:pPr>
+      <w:r>
+        <w:t>használja a rendszert.</w:t>
+      </w:r>
     </w:p>
     <w:p>
       <w:pPr>
         <w:pStyle w:val="Cmsor1"/>
-      </w:pPr>
-      <w:bookmarkStart w:id="12" w:name="_Toc436412876"/>
-      <w:r>
+        <w:rPr>
+          <w:sz w:val="36"/>
+          <w:szCs w:val="36"/>
+        </w:rPr>
+      </w:pPr>
+      <w:bookmarkStart w:id="16" w:name="_Toc436419238"/>
+      <w:r>
+        <w:rPr>
+          <w:sz w:val="36"/>
+          <w:szCs w:val="36"/>
+        </w:rPr>
+        <w:t>Továbbfejlesztési lehetőségek</w:t>
+      </w:r>
+      <w:bookmarkEnd w:id="16"/>
+    </w:p>
+    <w:p>
+      <w:pPr>
+        <w:pStyle w:val="Cmsor1"/>
+        <w:rPr>
+          <w:sz w:val="36"/>
+          <w:szCs w:val="36"/>
+        </w:rPr>
+      </w:pPr>
+      <w:bookmarkStart w:id="17" w:name="_Toc436419239"/>
+      <w:r>
+        <w:rPr>
+          <w:sz w:val="36"/>
+          <w:szCs w:val="36"/>
+        </w:rPr>
         <w:t>Verziókövetés</w:t>
       </w:r>
-      <w:bookmarkEnd w:id="12"/>
+      <w:bookmarkEnd w:id="17"/>
     </w:p>
     <w:tbl>
       <w:tblPr>
@@ -2075,9 +3043,9 @@
     </w:tbl>
     <w:p/>
     <w:sectPr>
-      <w:headerReference w:type="default" r:id="rId9"/>
-      <w:footerReference w:type="default" r:id="rId10"/>
-      <w:footerReference w:type="first" r:id="rId11"/>
+      <w:headerReference w:type="default" r:id="rId10"/>
+      <w:footerReference w:type="default" r:id="rId11"/>
+      <w:footerReference w:type="first" r:id="rId12"/>
       <w:pgSz w:w="11906" w:h="16838"/>
       <w:pgMar w:top="1417" w:right="1417" w:bottom="1417" w:left="1417" w:header="708" w:footer="708" w:gutter="0"/>
       <w:cols w:space="708"/>
@@ -2143,7 +3111,7 @@
           <w:rPr>
             <w:noProof/>
           </w:rPr>
-          <w:t>4</w:t>
+          <w:t>2</w:t>
         </w:r>
         <w:r>
           <w:fldChar w:fldCharType="end"/>
@@ -2387,6 +3355,481 @@
     </w:r>
   </w:p>
 </w:hdr>
+</file>
+
+<file path=word/numbering.xml><?xml version="1.0" encoding="utf-8"?>
+<w:numbering xmlns:wpc="http://schemas.microsoft.com/office/word/2010/wordprocessingCanvas" xmlns:mc="http://schemas.openxmlformats.org/markup-compatibility/2006" xmlns:o="urn:schemas-microsoft-com:office:office" xmlns:r="http://schemas.openxmlformats.org/officeDocument/2006/relationships" xmlns:m="http://schemas.openxmlformats.org/officeDocument/2006/math" xmlns:v="urn:schemas-microsoft-com:vml" xmlns:wp14="http://schemas.microsoft.com/office/word/2010/wordprocessingDrawing" xmlns:wp="http://schemas.openxmlformats.org/drawingml/2006/wordprocessingDrawing" xmlns:w10="urn:schemas-microsoft-com:office:word" xmlns:w="http://schemas.openxmlformats.org/wordprocessingml/2006/main" xmlns:w14="http://schemas.microsoft.com/office/word/2010/wordml" xmlns:wpg="http://schemas.microsoft.com/office/word/2010/wordprocessingGroup" xmlns:wpi="http://schemas.microsoft.com/office/word/2010/wordprocessingInk" xmlns:wne="http://schemas.microsoft.com/office/word/2006/wordml" xmlns:wps="http://schemas.microsoft.com/office/word/2010/wordprocessingShape" mc:Ignorable="w14 wp14">
+  <w:abstractNum w:abstractNumId="0">
+    <w:nsid w:val="11D256FF"/>
+    <w:multiLevelType w:val="hybridMultilevel"/>
+    <w:tmpl w:val="8EF8529C"/>
+    <w:lvl w:ilvl="0" w:tplc="040E0001">
+      <w:start w:val="1"/>
+      <w:numFmt w:val="bullet"/>
+      <w:lvlText w:val=""/>
+      <w:lvlJc w:val="left"/>
+      <w:pPr>
+        <w:ind w:left="720" w:hanging="360"/>
+      </w:pPr>
+      <w:rPr>
+        <w:rFonts w:ascii="Symbol" w:hAnsi="Symbol" w:hint="default"/>
+      </w:rPr>
+    </w:lvl>
+    <w:lvl w:ilvl="1" w:tplc="040E0003" w:tentative="1">
+      <w:start w:val="1"/>
+      <w:numFmt w:val="bullet"/>
+      <w:lvlText w:val="o"/>
+      <w:lvlJc w:val="left"/>
+      <w:pPr>
+        <w:ind w:left="1440" w:hanging="360"/>
+      </w:pPr>
+      <w:rPr>
+        <w:rFonts w:ascii="Courier New" w:hAnsi="Courier New" w:cs="Courier New" w:hint="default"/>
+      </w:rPr>
+    </w:lvl>
+    <w:lvl w:ilvl="2" w:tplc="040E0005" w:tentative="1">
+      <w:start w:val="1"/>
+      <w:numFmt w:val="bullet"/>
+      <w:lvlText w:val=""/>
+      <w:lvlJc w:val="left"/>
+      <w:pPr>
+        <w:ind w:left="2160" w:hanging="360"/>
+      </w:pPr>
+      <w:rPr>
+        <w:rFonts w:ascii="Wingdings" w:hAnsi="Wingdings" w:hint="default"/>
+      </w:rPr>
+    </w:lvl>
+    <w:lvl w:ilvl="3" w:tplc="040E0001" w:tentative="1">
+      <w:start w:val="1"/>
+      <w:numFmt w:val="bullet"/>
+      <w:lvlText w:val=""/>
+      <w:lvlJc w:val="left"/>
+      <w:pPr>
+        <w:ind w:left="2880" w:hanging="360"/>
+      </w:pPr>
+      <w:rPr>
+        <w:rFonts w:ascii="Symbol" w:hAnsi="Symbol" w:hint="default"/>
+      </w:rPr>
+    </w:lvl>
+    <w:lvl w:ilvl="4" w:tplc="040E0003" w:tentative="1">
+      <w:start w:val="1"/>
+      <w:numFmt w:val="bullet"/>
+      <w:lvlText w:val="o"/>
+      <w:lvlJc w:val="left"/>
+      <w:pPr>
+        <w:ind w:left="3600" w:hanging="360"/>
+      </w:pPr>
+      <w:rPr>
+        <w:rFonts w:ascii="Courier New" w:hAnsi="Courier New" w:cs="Courier New" w:hint="default"/>
+      </w:rPr>
+    </w:lvl>
+    <w:lvl w:ilvl="5" w:tplc="040E0005" w:tentative="1">
+      <w:start w:val="1"/>
+      <w:numFmt w:val="bullet"/>
+      <w:lvlText w:val=""/>
+      <w:lvlJc w:val="left"/>
+      <w:pPr>
+        <w:ind w:left="4320" w:hanging="360"/>
+      </w:pPr>
+      <w:rPr>
+        <w:rFonts w:ascii="Wingdings" w:hAnsi="Wingdings" w:hint="default"/>
+      </w:rPr>
+    </w:lvl>
+    <w:lvl w:ilvl="6" w:tplc="040E0001" w:tentative="1">
+      <w:start w:val="1"/>
+      <w:numFmt w:val="bullet"/>
+      <w:lvlText w:val=""/>
+      <w:lvlJc w:val="left"/>
+      <w:pPr>
+        <w:ind w:left="5040" w:hanging="360"/>
+      </w:pPr>
+      <w:rPr>
+        <w:rFonts w:ascii="Symbol" w:hAnsi="Symbol" w:hint="default"/>
+      </w:rPr>
+    </w:lvl>
+    <w:lvl w:ilvl="7" w:tplc="040E0003" w:tentative="1">
+      <w:start w:val="1"/>
+      <w:numFmt w:val="bullet"/>
+      <w:lvlText w:val="o"/>
+      <w:lvlJc w:val="left"/>
+      <w:pPr>
+        <w:ind w:left="5760" w:hanging="360"/>
+      </w:pPr>
+      <w:rPr>
+        <w:rFonts w:ascii="Courier New" w:hAnsi="Courier New" w:cs="Courier New" w:hint="default"/>
+      </w:rPr>
+    </w:lvl>
+    <w:lvl w:ilvl="8" w:tplc="040E0005" w:tentative="1">
+      <w:start w:val="1"/>
+      <w:numFmt w:val="bullet"/>
+      <w:lvlText w:val=""/>
+      <w:lvlJc w:val="left"/>
+      <w:pPr>
+        <w:ind w:left="6480" w:hanging="360"/>
+      </w:pPr>
+      <w:rPr>
+        <w:rFonts w:ascii="Wingdings" w:hAnsi="Wingdings" w:hint="default"/>
+      </w:rPr>
+    </w:lvl>
+  </w:abstractNum>
+  <w:abstractNum w:abstractNumId="1">
+    <w:nsid w:val="611110F3"/>
+    <w:multiLevelType w:val="multilevel"/>
+    <w:tmpl w:val="16DA1398"/>
+    <w:lvl w:ilvl="0">
+      <w:start w:val="1"/>
+      <w:numFmt w:val="decimal"/>
+      <w:lvlText w:val="%1."/>
+      <w:lvlJc w:val="left"/>
+      <w:pPr>
+        <w:tabs>
+          <w:tab w:val="num" w:pos="720"/>
+        </w:tabs>
+        <w:ind w:left="720" w:hanging="360"/>
+      </w:pPr>
+      <w:rPr>
+        <w:rFonts w:hint="default"/>
+      </w:rPr>
+    </w:lvl>
+    <w:lvl w:ilvl="1">
+      <w:start w:val="1"/>
+      <w:numFmt w:val="bullet"/>
+      <w:lvlText w:val=""/>
+      <w:lvlJc w:val="left"/>
+      <w:pPr>
+        <w:tabs>
+          <w:tab w:val="num" w:pos="1440"/>
+        </w:tabs>
+        <w:ind w:left="1440" w:hanging="360"/>
+      </w:pPr>
+      <w:rPr>
+        <w:rFonts w:ascii="Symbol" w:hAnsi="Symbol" w:hint="default"/>
+      </w:rPr>
+    </w:lvl>
+    <w:lvl w:ilvl="2" w:tentative="1">
+      <w:start w:val="1"/>
+      <w:numFmt w:val="decimal"/>
+      <w:lvlText w:val="%3."/>
+      <w:lvlJc w:val="left"/>
+      <w:pPr>
+        <w:tabs>
+          <w:tab w:val="num" w:pos="2160"/>
+        </w:tabs>
+        <w:ind w:left="2160" w:hanging="360"/>
+      </w:pPr>
+    </w:lvl>
+    <w:lvl w:ilvl="3" w:tentative="1">
+      <w:start w:val="1"/>
+      <w:numFmt w:val="decimal"/>
+      <w:lvlText w:val="%4."/>
+      <w:lvlJc w:val="left"/>
+      <w:pPr>
+        <w:tabs>
+          <w:tab w:val="num" w:pos="2880"/>
+        </w:tabs>
+        <w:ind w:left="2880" w:hanging="360"/>
+      </w:pPr>
+    </w:lvl>
+    <w:lvl w:ilvl="4" w:tentative="1">
+      <w:start w:val="1"/>
+      <w:numFmt w:val="decimal"/>
+      <w:lvlText w:val="%5."/>
+      <w:lvlJc w:val="left"/>
+      <w:pPr>
+        <w:tabs>
+          <w:tab w:val="num" w:pos="3600"/>
+        </w:tabs>
+        <w:ind w:left="3600" w:hanging="360"/>
+      </w:pPr>
+    </w:lvl>
+    <w:lvl w:ilvl="5" w:tentative="1">
+      <w:start w:val="1"/>
+      <w:numFmt w:val="decimal"/>
+      <w:lvlText w:val="%6."/>
+      <w:lvlJc w:val="left"/>
+      <w:pPr>
+        <w:tabs>
+          <w:tab w:val="num" w:pos="4320"/>
+        </w:tabs>
+        <w:ind w:left="4320" w:hanging="360"/>
+      </w:pPr>
+    </w:lvl>
+    <w:lvl w:ilvl="6" w:tentative="1">
+      <w:start w:val="1"/>
+      <w:numFmt w:val="decimal"/>
+      <w:lvlText w:val="%7."/>
+      <w:lvlJc w:val="left"/>
+      <w:pPr>
+        <w:tabs>
+          <w:tab w:val="num" w:pos="5040"/>
+        </w:tabs>
+        <w:ind w:left="5040" w:hanging="360"/>
+      </w:pPr>
+    </w:lvl>
+    <w:lvl w:ilvl="7" w:tentative="1">
+      <w:start w:val="1"/>
+      <w:numFmt w:val="decimal"/>
+      <w:lvlText w:val="%8."/>
+      <w:lvlJc w:val="left"/>
+      <w:pPr>
+        <w:tabs>
+          <w:tab w:val="num" w:pos="5760"/>
+        </w:tabs>
+        <w:ind w:left="5760" w:hanging="360"/>
+      </w:pPr>
+    </w:lvl>
+    <w:lvl w:ilvl="8" w:tentative="1">
+      <w:start w:val="1"/>
+      <w:numFmt w:val="decimal"/>
+      <w:lvlText w:val="%9."/>
+      <w:lvlJc w:val="left"/>
+      <w:pPr>
+        <w:tabs>
+          <w:tab w:val="num" w:pos="6480"/>
+        </w:tabs>
+        <w:ind w:left="6480" w:hanging="360"/>
+      </w:pPr>
+    </w:lvl>
+  </w:abstractNum>
+  <w:abstractNum w:abstractNumId="2">
+    <w:nsid w:val="6B306D22"/>
+    <w:multiLevelType w:val="hybridMultilevel"/>
+    <w:tmpl w:val="2384C984"/>
+    <w:lvl w:ilvl="0" w:tplc="040E0001">
+      <w:start w:val="1"/>
+      <w:numFmt w:val="bullet"/>
+      <w:lvlText w:val=""/>
+      <w:lvlJc w:val="left"/>
+      <w:pPr>
+        <w:ind w:left="720" w:hanging="360"/>
+      </w:pPr>
+      <w:rPr>
+        <w:rFonts w:ascii="Symbol" w:hAnsi="Symbol" w:hint="default"/>
+      </w:rPr>
+    </w:lvl>
+    <w:lvl w:ilvl="1" w:tplc="040E0003" w:tentative="1">
+      <w:start w:val="1"/>
+      <w:numFmt w:val="bullet"/>
+      <w:lvlText w:val="o"/>
+      <w:lvlJc w:val="left"/>
+      <w:pPr>
+        <w:ind w:left="1440" w:hanging="360"/>
+      </w:pPr>
+      <w:rPr>
+        <w:rFonts w:ascii="Courier New" w:hAnsi="Courier New" w:cs="Courier New" w:hint="default"/>
+      </w:rPr>
+    </w:lvl>
+    <w:lvl w:ilvl="2" w:tplc="040E0005" w:tentative="1">
+      <w:start w:val="1"/>
+      <w:numFmt w:val="bullet"/>
+      <w:lvlText w:val=""/>
+      <w:lvlJc w:val="left"/>
+      <w:pPr>
+        <w:ind w:left="2160" w:hanging="360"/>
+      </w:pPr>
+      <w:rPr>
+        <w:rFonts w:ascii="Wingdings" w:hAnsi="Wingdings" w:hint="default"/>
+      </w:rPr>
+    </w:lvl>
+    <w:lvl w:ilvl="3" w:tplc="040E0001" w:tentative="1">
+      <w:start w:val="1"/>
+      <w:numFmt w:val="bullet"/>
+      <w:lvlText w:val=""/>
+      <w:lvlJc w:val="left"/>
+      <w:pPr>
+        <w:ind w:left="2880" w:hanging="360"/>
+      </w:pPr>
+      <w:rPr>
+        <w:rFonts w:ascii="Symbol" w:hAnsi="Symbol" w:hint="default"/>
+      </w:rPr>
+    </w:lvl>
+    <w:lvl w:ilvl="4" w:tplc="040E0003" w:tentative="1">
+      <w:start w:val="1"/>
+      <w:numFmt w:val="bullet"/>
+      <w:lvlText w:val="o"/>
+      <w:lvlJc w:val="left"/>
+      <w:pPr>
+        <w:ind w:left="3600" w:hanging="360"/>
+      </w:pPr>
+      <w:rPr>
+        <w:rFonts w:ascii="Courier New" w:hAnsi="Courier New" w:cs="Courier New" w:hint="default"/>
+      </w:rPr>
+    </w:lvl>
+    <w:lvl w:ilvl="5" w:tplc="040E0005" w:tentative="1">
+      <w:start w:val="1"/>
+      <w:numFmt w:val="bullet"/>
+      <w:lvlText w:val=""/>
+      <w:lvlJc w:val="left"/>
+      <w:pPr>
+        <w:ind w:left="4320" w:hanging="360"/>
+      </w:pPr>
+      <w:rPr>
+        <w:rFonts w:ascii="Wingdings" w:hAnsi="Wingdings" w:hint="default"/>
+      </w:rPr>
+    </w:lvl>
+    <w:lvl w:ilvl="6" w:tplc="040E0001" w:tentative="1">
+      <w:start w:val="1"/>
+      <w:numFmt w:val="bullet"/>
+      <w:lvlText w:val=""/>
+      <w:lvlJc w:val="left"/>
+      <w:pPr>
+        <w:ind w:left="5040" w:hanging="360"/>
+      </w:pPr>
+      <w:rPr>
+        <w:rFonts w:ascii="Symbol" w:hAnsi="Symbol" w:hint="default"/>
+      </w:rPr>
+    </w:lvl>
+    <w:lvl w:ilvl="7" w:tplc="040E0003" w:tentative="1">
+      <w:start w:val="1"/>
+      <w:numFmt w:val="bullet"/>
+      <w:lvlText w:val="o"/>
+      <w:lvlJc w:val="left"/>
+      <w:pPr>
+        <w:ind w:left="5760" w:hanging="360"/>
+      </w:pPr>
+      <w:rPr>
+        <w:rFonts w:ascii="Courier New" w:hAnsi="Courier New" w:cs="Courier New" w:hint="default"/>
+      </w:rPr>
+    </w:lvl>
+    <w:lvl w:ilvl="8" w:tplc="040E0005" w:tentative="1">
+      <w:start w:val="1"/>
+      <w:numFmt w:val="bullet"/>
+      <w:lvlText w:val=""/>
+      <w:lvlJc w:val="left"/>
+      <w:pPr>
+        <w:ind w:left="6480" w:hanging="360"/>
+      </w:pPr>
+      <w:rPr>
+        <w:rFonts w:ascii="Wingdings" w:hAnsi="Wingdings" w:hint="default"/>
+      </w:rPr>
+    </w:lvl>
+  </w:abstractNum>
+  <w:abstractNum w:abstractNumId="3">
+    <w:nsid w:val="7A4917F5"/>
+    <w:multiLevelType w:val="hybridMultilevel"/>
+    <w:tmpl w:val="AB2893EA"/>
+    <w:lvl w:ilvl="0" w:tplc="040E0001">
+      <w:start w:val="1"/>
+      <w:numFmt w:val="bullet"/>
+      <w:lvlText w:val=""/>
+      <w:lvlJc w:val="left"/>
+      <w:pPr>
+        <w:ind w:left="720" w:hanging="360"/>
+      </w:pPr>
+      <w:rPr>
+        <w:rFonts w:ascii="Symbol" w:hAnsi="Symbol" w:hint="default"/>
+      </w:rPr>
+    </w:lvl>
+    <w:lvl w:ilvl="1" w:tplc="040E0003" w:tentative="1">
+      <w:start w:val="1"/>
+      <w:numFmt w:val="bullet"/>
+      <w:lvlText w:val="o"/>
+      <w:lvlJc w:val="left"/>
+      <w:pPr>
+        <w:ind w:left="1440" w:hanging="360"/>
+      </w:pPr>
+      <w:rPr>
+        <w:rFonts w:ascii="Courier New" w:hAnsi="Courier New" w:cs="Courier New" w:hint="default"/>
+      </w:rPr>
+    </w:lvl>
+    <w:lvl w:ilvl="2" w:tplc="040E0005" w:tentative="1">
+      <w:start w:val="1"/>
+      <w:numFmt w:val="bullet"/>
+      <w:lvlText w:val=""/>
+      <w:lvlJc w:val="left"/>
+      <w:pPr>
+        <w:ind w:left="2160" w:hanging="360"/>
+      </w:pPr>
+      <w:rPr>
+        <w:rFonts w:ascii="Wingdings" w:hAnsi="Wingdings" w:hint="default"/>
+      </w:rPr>
+    </w:lvl>
+    <w:lvl w:ilvl="3" w:tplc="040E0001" w:tentative="1">
+      <w:start w:val="1"/>
+      <w:numFmt w:val="bullet"/>
+      <w:lvlText w:val=""/>
+      <w:lvlJc w:val="left"/>
+      <w:pPr>
+        <w:ind w:left="2880" w:hanging="360"/>
+      </w:pPr>
+      <w:rPr>
+        <w:rFonts w:ascii="Symbol" w:hAnsi="Symbol" w:hint="default"/>
+      </w:rPr>
+    </w:lvl>
+    <w:lvl w:ilvl="4" w:tplc="040E0003" w:tentative="1">
+      <w:start w:val="1"/>
+      <w:numFmt w:val="bullet"/>
+      <w:lvlText w:val="o"/>
+      <w:lvlJc w:val="left"/>
+      <w:pPr>
+        <w:ind w:left="3600" w:hanging="360"/>
+      </w:pPr>
+      <w:rPr>
+        <w:rFonts w:ascii="Courier New" w:hAnsi="Courier New" w:cs="Courier New" w:hint="default"/>
+      </w:rPr>
+    </w:lvl>
+    <w:lvl w:ilvl="5" w:tplc="040E0005" w:tentative="1">
+      <w:start w:val="1"/>
+      <w:numFmt w:val="bullet"/>
+      <w:lvlText w:val=""/>
+      <w:lvlJc w:val="left"/>
+      <w:pPr>
+        <w:ind w:left="4320" w:hanging="360"/>
+      </w:pPr>
+      <w:rPr>
+        <w:rFonts w:ascii="Wingdings" w:hAnsi="Wingdings" w:hint="default"/>
+      </w:rPr>
+    </w:lvl>
+    <w:lvl w:ilvl="6" w:tplc="040E0001" w:tentative="1">
+      <w:start w:val="1"/>
+      <w:numFmt w:val="bullet"/>
+      <w:lvlText w:val=""/>
+      <w:lvlJc w:val="left"/>
+      <w:pPr>
+        <w:ind w:left="5040" w:hanging="360"/>
+      </w:pPr>
+      <w:rPr>
+        <w:rFonts w:ascii="Symbol" w:hAnsi="Symbol" w:hint="default"/>
+      </w:rPr>
+    </w:lvl>
+    <w:lvl w:ilvl="7" w:tplc="040E0003" w:tentative="1">
+      <w:start w:val="1"/>
+      <w:numFmt w:val="bullet"/>
+      <w:lvlText w:val="o"/>
+      <w:lvlJc w:val="left"/>
+      <w:pPr>
+        <w:ind w:left="5760" w:hanging="360"/>
+      </w:pPr>
+      <w:rPr>
+        <w:rFonts w:ascii="Courier New" w:hAnsi="Courier New" w:cs="Courier New" w:hint="default"/>
+      </w:rPr>
+    </w:lvl>
+    <w:lvl w:ilvl="8" w:tplc="040E0005" w:tentative="1">
+      <w:start w:val="1"/>
+      <w:numFmt w:val="bullet"/>
+      <w:lvlText w:val=""/>
+      <w:lvlJc w:val="left"/>
+      <w:pPr>
+        <w:ind w:left="6480" w:hanging="360"/>
+      </w:pPr>
+      <w:rPr>
+        <w:rFonts w:ascii="Wingdings" w:hAnsi="Wingdings" w:hint="default"/>
+      </w:rPr>
+    </w:lvl>
+  </w:abstractNum>
+  <w:num w:numId="1">
+    <w:abstractNumId w:val="2"/>
+  </w:num>
+  <w:num w:numId="2">
+    <w:abstractNumId w:val="3"/>
+  </w:num>
+  <w:num w:numId="3">
+    <w:abstractNumId w:val="0"/>
+  </w:num>
+  <w:num w:numId="4">
+    <w:abstractNumId w:val="1"/>
+  </w:num>
+</w:numbering>
 </file>
 
 <file path=word/styles.xml><?xml version="1.0" encoding="utf-8"?>
@@ -2596,6 +4039,28 @@
       <w:szCs w:val="26"/>
     </w:rPr>
   </w:style>
+  <w:style w:type="paragraph" w:styleId="Cmsor3">
+    <w:name w:val="heading 3"/>
+    <w:basedOn w:val="Norml"/>
+    <w:next w:val="Norml"/>
+    <w:link w:val="Cmsor3Char"/>
+    <w:uiPriority w:val="9"/>
+    <w:unhideWhenUsed/>
+    <w:qFormat/>
+    <w:rsid w:val="00174D19"/>
+    <w:pPr>
+      <w:keepNext/>
+      <w:keepLines/>
+      <w:spacing w:before="200" w:after="0"/>
+      <w:outlineLvl w:val="2"/>
+    </w:pPr>
+    <w:rPr>
+      <w:rFonts w:asciiTheme="majorHAnsi" w:eastAsiaTheme="majorEastAsia" w:hAnsiTheme="majorHAnsi" w:cstheme="majorBidi"/>
+      <w:b/>
+      <w:bCs/>
+      <w:color w:val="4F81BD" w:themeColor="accent1"/>
+    </w:rPr>
+  </w:style>
   <w:style w:type="character" w:default="1" w:styleId="Bekezdsalapbettpusa">
     <w:name w:val="Default Paragraph Font"/>
     <w:uiPriority w:val="1"/>
@@ -2893,6 +4358,43 @@
       <w:sz w:val="18"/>
       <w:szCs w:val="18"/>
     </w:rPr>
+  </w:style>
+  <w:style w:type="paragraph" w:styleId="Listaszerbekezds">
+    <w:name w:val="List Paragraph"/>
+    <w:basedOn w:val="Norml"/>
+    <w:uiPriority w:val="34"/>
+    <w:qFormat/>
+    <w:rsid w:val="00D449A7"/>
+    <w:pPr>
+      <w:ind w:left="720"/>
+      <w:contextualSpacing/>
+    </w:pPr>
+  </w:style>
+  <w:style w:type="character" w:customStyle="1" w:styleId="Cmsor3Char">
+    <w:name w:val="Címsor 3 Char"/>
+    <w:basedOn w:val="Bekezdsalapbettpusa"/>
+    <w:link w:val="Cmsor3"/>
+    <w:uiPriority w:val="9"/>
+    <w:rsid w:val="00174D19"/>
+    <w:rPr>
+      <w:rFonts w:asciiTheme="majorHAnsi" w:eastAsiaTheme="majorEastAsia" w:hAnsiTheme="majorHAnsi" w:cstheme="majorBidi"/>
+      <w:b/>
+      <w:bCs/>
+      <w:color w:val="4F81BD" w:themeColor="accent1"/>
+    </w:rPr>
+  </w:style>
+  <w:style w:type="paragraph" w:styleId="TJ3">
+    <w:name w:val="toc 3"/>
+    <w:basedOn w:val="Norml"/>
+    <w:next w:val="Norml"/>
+    <w:autoRedefine/>
+    <w:uiPriority w:val="39"/>
+    <w:unhideWhenUsed/>
+    <w:rsid w:val="00CB7774"/>
+    <w:pPr>
+      <w:spacing w:after="100"/>
+      <w:ind w:left="440"/>
+    </w:pPr>
   </w:style>
 </w:styles>
 </file>
@@ -3104,6 +4606,28 @@
       <w:szCs w:val="26"/>
     </w:rPr>
   </w:style>
+  <w:style w:type="paragraph" w:styleId="Cmsor3">
+    <w:name w:val="heading 3"/>
+    <w:basedOn w:val="Norml"/>
+    <w:next w:val="Norml"/>
+    <w:link w:val="Cmsor3Char"/>
+    <w:uiPriority w:val="9"/>
+    <w:unhideWhenUsed/>
+    <w:qFormat/>
+    <w:rsid w:val="00174D19"/>
+    <w:pPr>
+      <w:keepNext/>
+      <w:keepLines/>
+      <w:spacing w:before="200" w:after="0"/>
+      <w:outlineLvl w:val="2"/>
+    </w:pPr>
+    <w:rPr>
+      <w:rFonts w:asciiTheme="majorHAnsi" w:eastAsiaTheme="majorEastAsia" w:hAnsiTheme="majorHAnsi" w:cstheme="majorBidi"/>
+      <w:b/>
+      <w:bCs/>
+      <w:color w:val="4F81BD" w:themeColor="accent1"/>
+    </w:rPr>
+  </w:style>
   <w:style w:type="character" w:default="1" w:styleId="Bekezdsalapbettpusa">
     <w:name w:val="Default Paragraph Font"/>
     <w:uiPriority w:val="1"/>
@@ -3401,6 +4925,43 @@
       <w:sz w:val="18"/>
       <w:szCs w:val="18"/>
     </w:rPr>
+  </w:style>
+  <w:style w:type="paragraph" w:styleId="Listaszerbekezds">
+    <w:name w:val="List Paragraph"/>
+    <w:basedOn w:val="Norml"/>
+    <w:uiPriority w:val="34"/>
+    <w:qFormat/>
+    <w:rsid w:val="00D449A7"/>
+    <w:pPr>
+      <w:ind w:left="720"/>
+      <w:contextualSpacing/>
+    </w:pPr>
+  </w:style>
+  <w:style w:type="character" w:customStyle="1" w:styleId="Cmsor3Char">
+    <w:name w:val="Címsor 3 Char"/>
+    <w:basedOn w:val="Bekezdsalapbettpusa"/>
+    <w:link w:val="Cmsor3"/>
+    <w:uiPriority w:val="9"/>
+    <w:rsid w:val="00174D19"/>
+    <w:rPr>
+      <w:rFonts w:asciiTheme="majorHAnsi" w:eastAsiaTheme="majorEastAsia" w:hAnsiTheme="majorHAnsi" w:cstheme="majorBidi"/>
+      <w:b/>
+      <w:bCs/>
+      <w:color w:val="4F81BD" w:themeColor="accent1"/>
+    </w:rPr>
+  </w:style>
+  <w:style w:type="paragraph" w:styleId="TJ3">
+    <w:name w:val="toc 3"/>
+    <w:basedOn w:val="Norml"/>
+    <w:next w:val="Norml"/>
+    <w:autoRedefine/>
+    <w:uiPriority w:val="39"/>
+    <w:unhideWhenUsed/>
+    <w:rsid w:val="00CB7774"/>
+    <w:pPr>
+      <w:spacing w:after="100"/>
+      <w:ind w:left="440"/>
+    </w:pPr>
   </w:style>
 </w:styles>
 </file>
@@ -3695,7 +5256,7 @@
 </file>
 
 <file path=customXml/itemProps1.xml><?xml version="1.0" encoding="utf-8"?>
-<ds:datastoreItem xmlns:ds="http://schemas.openxmlformats.org/officeDocument/2006/customXml" ds:itemID="{58D6FD4D-C7D2-4E68-9759-281F32FDEA46}">
+<ds:datastoreItem xmlns:ds="http://schemas.openxmlformats.org/officeDocument/2006/customXml" ds:itemID="{36BF2250-3DFD-40F1-95E1-48B3EF67CE87}">
   <ds:schemaRefs>
     <ds:schemaRef ds:uri="http://schemas.openxmlformats.org/officeDocument/2006/bibliography"/>
   </ds:schemaRefs>

</xml_diff>

<commit_message>
szoveg update elobb lemaradt
</commit_message>
<xml_diff>
--- a/doc/Dokumentáció.docx
+++ b/doc/Dokumentáció.docx
@@ -1894,35 +1894,20 @@
           </wp:inline>
         </w:drawing>
       </w:r>
-      <w:bookmarkStart w:id="4" w:name="_GoBack"/>
-      <w:bookmarkEnd w:id="4"/>
     </w:p>
     <w:p>
       <w:pPr>
         <w:pStyle w:val="Kpalrs"/>
         <w:jc w:val="center"/>
       </w:pPr>
-      <w:r>
-        <w:fldChar w:fldCharType="begin"/>
-      </w:r>
-      <w:r>
-        <w:instrText xml:space="preserve"> SEQ ábra \* ARABIC </w:instrText>
-      </w:r>
-      <w:r>
-        <w:fldChar w:fldCharType="separate"/>
-      </w:r>
-      <w:r>
-        <w:rPr>
-          <w:noProof/>
-        </w:rPr>
-        <w:t>1</w:t>
-      </w:r>
-      <w:r>
-        <w:rPr>
-          <w:noProof/>
-        </w:rPr>
-        <w:fldChar w:fldCharType="end"/>
-      </w:r>
+      <w:fldSimple w:instr=" SEQ ábra \* ARABIC ">
+        <w:r>
+          <w:rPr>
+            <w:noProof/>
+          </w:rPr>
+          <w:t>1</w:t>
+        </w:r>
+      </w:fldSimple>
       <w:r>
         <w:t>. ábra</w:t>
       </w:r>
@@ -2417,7 +2402,27 @@
         <w:rPr>
           <w:sz w:val="24"/>
         </w:rPr>
-        <w:t xml:space="preserve"> réteg pedig csak a megjelenítésért felel, a megjelenítendő adatokat a modellektől kéri el. </w:t>
+        <w:t xml:space="preserve"> réteg pedig csak a megjelenítésért felel, a megjelenítendő adatokat a </w:t>
+      </w:r>
+      <w:proofErr w:type="spellStart"/>
+      <w:r>
+        <w:rPr>
+          <w:sz w:val="24"/>
+        </w:rPr>
+        <w:t>Controlleren</w:t>
+      </w:r>
+      <w:proofErr w:type="spellEnd"/>
+      <w:r>
+        <w:rPr>
+          <w:sz w:val="24"/>
+        </w:rPr>
+        <w:t xml:space="preserve"> adja át</w:t>
+      </w:r>
+      <w:r>
+        <w:rPr>
+          <w:sz w:val="24"/>
+        </w:rPr>
+        <w:t xml:space="preserve">. </w:t>
       </w:r>
       <w:r>
         <w:rPr>
@@ -2542,7 +2547,7 @@
           <w:szCs w:val="32"/>
         </w:rPr>
       </w:pPr>
-      <w:bookmarkStart w:id="5" w:name="_Toc436690708"/>
+      <w:bookmarkStart w:id="4" w:name="_Toc436690708"/>
       <w:r>
         <w:rPr>
           <w:sz w:val="32"/>
@@ -2551,7 +2556,7 @@
         <w:lastRenderedPageBreak/>
         <w:t>Adatbázis terv</w:t>
       </w:r>
-      <w:bookmarkEnd w:id="5"/>
+      <w:bookmarkEnd w:id="4"/>
     </w:p>
     <w:p>
       <w:pPr>
@@ -2563,10 +2568,10 @@
           <w:lang w:eastAsia="hu-HU"/>
         </w:rPr>
         <w:drawing>
-          <wp:inline distT="0" distB="0" distL="0" distR="0" wp14:anchorId="4C7B4A38" wp14:editId="30DB1193">
-            <wp:extent cx="5753735" cy="2760345"/>
-            <wp:effectExtent l="0" t="0" r="0" b="1905"/>
-            <wp:docPr id="2" name="Kép 2"/>
+          <wp:inline distT="0" distB="0" distL="0" distR="0">
+            <wp:extent cx="5760720" cy="1963420"/>
+            <wp:effectExtent l="0" t="0" r="0" b="0"/>
+            <wp:docPr id="9" name="Kép 9"/>
             <wp:cNvGraphicFramePr>
               <a:graphicFrameLocks xmlns:a="http://schemas.openxmlformats.org/drawingml/2006/main" noChangeAspect="1"/>
             </wp:cNvGraphicFramePr>
@@ -2574,10 +2579,8 @@
               <a:graphicData uri="http://schemas.openxmlformats.org/drawingml/2006/picture">
                 <pic:pic xmlns:pic="http://schemas.openxmlformats.org/drawingml/2006/picture">
                   <pic:nvPicPr>
-                    <pic:cNvPr id="0" name="Picture 1"/>
-                    <pic:cNvPicPr>
-                      <a:picLocks noChangeAspect="1" noChangeArrowheads="1"/>
-                    </pic:cNvPicPr>
+                    <pic:cNvPr id="0" name="DB_diagram_csokkentett.png"/>
+                    <pic:cNvPicPr/>
                   </pic:nvPicPr>
                   <pic:blipFill>
                     <a:blip r:embed="rId10">
@@ -2587,23 +2590,18 @@
                         </a:ext>
                       </a:extLst>
                     </a:blip>
-                    <a:srcRect/>
                     <a:stretch>
                       <a:fillRect/>
                     </a:stretch>
                   </pic:blipFill>
-                  <pic:spPr bwMode="auto">
+                  <pic:spPr>
                     <a:xfrm>
                       <a:off x="0" y="0"/>
-                      <a:ext cx="5753735" cy="2760345"/>
+                      <a:ext cx="5760720" cy="1963420"/>
                     </a:xfrm>
                     <a:prstGeom prst="rect">
                       <a:avLst/>
                     </a:prstGeom>
-                    <a:noFill/>
-                    <a:ln>
-                      <a:noFill/>
-                    </a:ln>
                   </pic:spPr>
                 </pic:pic>
               </a:graphicData>
@@ -2617,27 +2615,14 @@
         <w:pStyle w:val="Kpalrs"/>
         <w:jc w:val="center"/>
       </w:pPr>
-      <w:r>
-        <w:fldChar w:fldCharType="begin"/>
-      </w:r>
-      <w:r>
-        <w:instrText xml:space="preserve"> SEQ ábra \* ARABIC </w:instrText>
-      </w:r>
-      <w:r>
-        <w:fldChar w:fldCharType="separate"/>
-      </w:r>
-      <w:r>
-        <w:rPr>
-          <w:noProof/>
-        </w:rPr>
-        <w:t>2</w:t>
-      </w:r>
-      <w:r>
-        <w:rPr>
-          <w:noProof/>
-        </w:rPr>
-        <w:fldChar w:fldCharType="end"/>
-      </w:r>
+      <w:fldSimple w:instr=" SEQ ábra \* ARABIC ">
+        <w:r>
+          <w:rPr>
+            <w:noProof/>
+          </w:rPr>
+          <w:t>2</w:t>
+        </w:r>
+      </w:fldSimple>
       <w:r>
         <w:t>. ábra</w:t>
       </w:r>
@@ -2711,6 +2696,8 @@
         </w:rPr>
         <w:t xml:space="preserve"> mentjük le.</w:t>
       </w:r>
+      <w:bookmarkStart w:id="5" w:name="_GoBack"/>
+      <w:bookmarkEnd w:id="5"/>
     </w:p>
     <w:p>
       <w:pPr>
@@ -3120,108 +3107,20 @@
         <w:jc w:val="both"/>
         <w:rPr>
           <w:sz w:val="24"/>
-        </w:rPr>
-      </w:pPr>
-      <w:r>
-        <w:rPr>
-          <w:sz w:val="24"/>
           <w:u w:val="single"/>
         </w:rPr>
-        <w:t>Végül pedig az események</w:t>
-      </w:r>
-      <w:r>
-        <w:rPr>
-          <w:sz w:val="24"/>
-        </w:rPr>
-        <w:t xml:space="preserve"> (</w:t>
-      </w:r>
-      <w:proofErr w:type="spellStart"/>
-      <w:r>
-        <w:rPr>
-          <w:i/>
-          <w:sz w:val="24"/>
-        </w:rPr>
-        <w:t>Events</w:t>
-      </w:r>
-      <w:proofErr w:type="spellEnd"/>
-      <w:r>
-        <w:rPr>
-          <w:i/>
-          <w:sz w:val="24"/>
-        </w:rPr>
-        <w:t xml:space="preserve">, </w:t>
-      </w:r>
-      <w:proofErr w:type="spellStart"/>
-      <w:r>
-        <w:rPr>
-          <w:i/>
-          <w:sz w:val="24"/>
-        </w:rPr>
-        <w:t>EventSubscriptions</w:t>
-      </w:r>
-      <w:proofErr w:type="spellEnd"/>
-      <w:r>
-        <w:rPr>
-          <w:sz w:val="24"/>
-        </w:rPr>
-        <w:t xml:space="preserve">). A felhasználók különböző eseményekre iratkozhatnak fel, s ezekről értesítést kaphatnak. A lehetséges eseményeket az </w:t>
-      </w:r>
-      <w:proofErr w:type="spellStart"/>
-      <w:r>
-        <w:rPr>
-          <w:i/>
-          <w:sz w:val="24"/>
-        </w:rPr>
-        <w:t>Events</w:t>
-      </w:r>
-      <w:proofErr w:type="spellEnd"/>
-      <w:r>
-        <w:rPr>
-          <w:sz w:val="24"/>
-        </w:rPr>
-        <w:t xml:space="preserve"> tábla, míg az egyes feliratkozásokat az </w:t>
-      </w:r>
-      <w:proofErr w:type="spellStart"/>
-      <w:r>
-        <w:rPr>
-          <w:i/>
-          <w:sz w:val="24"/>
-        </w:rPr>
-        <w:t>EventSubsriptions</w:t>
-      </w:r>
-      <w:proofErr w:type="spellEnd"/>
-      <w:r>
-        <w:rPr>
-          <w:sz w:val="24"/>
-        </w:rPr>
-        <w:t xml:space="preserve"> tábla tartalmazza.</w:t>
-      </w:r>
-      <w:r>
-        <w:rPr>
-          <w:sz w:val="24"/>
-        </w:rPr>
-        <w:t xml:space="preserve"> Egy esemény névből és egy értesítési szövegből áll.</w:t>
-      </w:r>
-    </w:p>
-    <w:p>
-      <w:pPr>
-        <w:jc w:val="both"/>
+      </w:pPr>
+      <w:r>
+        <w:rPr>
+          <w:sz w:val="24"/>
+        </w:rPr>
+        <w:t xml:space="preserve">Emellett </w:t>
+      </w:r>
+      <w:r>
         <w:rPr>
           <w:sz w:val="24"/>
           <w:u w:val="single"/>
         </w:rPr>
-      </w:pPr>
-      <w:r>
-        <w:rPr>
-          <w:sz w:val="24"/>
-        </w:rPr>
-        <w:t xml:space="preserve">Emellett </w:t>
-      </w:r>
-      <w:r>
-        <w:rPr>
-          <w:sz w:val="24"/>
-          <w:u w:val="single"/>
-        </w:rPr>
         <w:t>minden tábla</w:t>
       </w:r>
       <w:r>
@@ -3266,12 +3165,30 @@
     </w:p>
     <w:p>
       <w:pPr>
+        <w:rPr>
+          <w:rFonts w:asciiTheme="majorHAnsi" w:eastAsiaTheme="majorEastAsia" w:hAnsiTheme="majorHAnsi" w:cstheme="majorBidi"/>
+          <w:b/>
+          <w:bCs/>
+          <w:color w:val="4F81BD" w:themeColor="accent1"/>
+          <w:sz w:val="32"/>
+          <w:szCs w:val="26"/>
+        </w:rPr>
+      </w:pPr>
+      <w:bookmarkStart w:id="6" w:name="_Toc436690709"/>
+      <w:r>
+        <w:rPr>
+          <w:sz w:val="32"/>
+        </w:rPr>
+        <w:br w:type="page"/>
+      </w:r>
+    </w:p>
+    <w:p>
+      <w:pPr>
         <w:pStyle w:val="Cmsor2"/>
         <w:rPr>
           <w:sz w:val="32"/>
         </w:rPr>
       </w:pPr>
-      <w:bookmarkStart w:id="6" w:name="_Toc436690709"/>
       <w:r>
         <w:rPr>
           <w:sz w:val="32"/>
@@ -3884,27 +3801,14 @@
         <w:pStyle w:val="Kpalrs"/>
         <w:jc w:val="center"/>
       </w:pPr>
-      <w:r>
-        <w:fldChar w:fldCharType="begin"/>
-      </w:r>
-      <w:r>
-        <w:instrText xml:space="preserve"> SEQ ábra \* ARABIC </w:instrText>
-      </w:r>
-      <w:r>
-        <w:fldChar w:fldCharType="separate"/>
-      </w:r>
-      <w:r>
-        <w:rPr>
-          <w:noProof/>
-        </w:rPr>
-        <w:t>3</w:t>
-      </w:r>
-      <w:r>
-        <w:rPr>
-          <w:noProof/>
-        </w:rPr>
-        <w:fldChar w:fldCharType="end"/>
-      </w:r>
+      <w:fldSimple w:instr=" SEQ ábra \* ARABIC ">
+        <w:r>
+          <w:rPr>
+            <w:noProof/>
+          </w:rPr>
+          <w:t>3</w:t>
+        </w:r>
+      </w:fldSimple>
       <w:r>
         <w:t>. ábra</w:t>
       </w:r>
@@ -3995,27 +3899,14 @@
         <w:pStyle w:val="Kpalrs"/>
         <w:jc w:val="center"/>
       </w:pPr>
-      <w:r>
-        <w:fldChar w:fldCharType="begin"/>
-      </w:r>
-      <w:r>
-        <w:instrText xml:space="preserve"> SEQ ábra \* ARABIC </w:instrText>
-      </w:r>
-      <w:r>
-        <w:fldChar w:fldCharType="separate"/>
-      </w:r>
-      <w:r>
-        <w:rPr>
-          <w:noProof/>
-        </w:rPr>
-        <w:t>4</w:t>
-      </w:r>
-      <w:r>
-        <w:rPr>
-          <w:noProof/>
-        </w:rPr>
-        <w:fldChar w:fldCharType="end"/>
-      </w:r>
+      <w:fldSimple w:instr=" SEQ ábra \* ARABIC ">
+        <w:r>
+          <w:rPr>
+            <w:noProof/>
+          </w:rPr>
+          <w:t>4</w:t>
+        </w:r>
+      </w:fldSimple>
       <w:r>
         <w:t>. ábra</w:t>
       </w:r>
@@ -4072,27 +3963,14 @@
         <w:pStyle w:val="Kpalrs"/>
         <w:jc w:val="center"/>
       </w:pPr>
-      <w:r>
-        <w:fldChar w:fldCharType="begin"/>
-      </w:r>
-      <w:r>
-        <w:instrText xml:space="preserve"> SEQ ábra \* ARABIC </w:instrText>
-      </w:r>
-      <w:r>
-        <w:fldChar w:fldCharType="separate"/>
-      </w:r>
-      <w:r>
-        <w:rPr>
-          <w:noProof/>
-        </w:rPr>
-        <w:t>5</w:t>
-      </w:r>
-      <w:r>
-        <w:rPr>
-          <w:noProof/>
-        </w:rPr>
-        <w:fldChar w:fldCharType="end"/>
-      </w:r>
+      <w:fldSimple w:instr=" SEQ ábra \* ARABIC ">
+        <w:r>
+          <w:rPr>
+            <w:noProof/>
+          </w:rPr>
+          <w:t>5</w:t>
+        </w:r>
+      </w:fldSimple>
       <w:r>
         <w:t>. ábra</w:t>
       </w:r>
@@ -4166,27 +4044,14 @@
         <w:pStyle w:val="Kpalrs"/>
         <w:jc w:val="center"/>
       </w:pPr>
-      <w:r>
-        <w:fldChar w:fldCharType="begin"/>
-      </w:r>
-      <w:r>
-        <w:instrText xml:space="preserve"> SEQ ábra \* ARABIC </w:instrText>
-      </w:r>
-      <w:r>
-        <w:fldChar w:fldCharType="separate"/>
-      </w:r>
-      <w:r>
-        <w:rPr>
-          <w:noProof/>
-        </w:rPr>
-        <w:t>6</w:t>
-      </w:r>
-      <w:r>
-        <w:rPr>
-          <w:noProof/>
-        </w:rPr>
-        <w:fldChar w:fldCharType="end"/>
-      </w:r>
+      <w:fldSimple w:instr=" SEQ ábra \* ARABIC ">
+        <w:r>
+          <w:rPr>
+            <w:noProof/>
+          </w:rPr>
+          <w:t>6</w:t>
+        </w:r>
+      </w:fldSimple>
       <w:r>
         <w:t>. ábra</w:t>
       </w:r>
@@ -4243,27 +4108,14 @@
         <w:pStyle w:val="Kpalrs"/>
         <w:jc w:val="center"/>
       </w:pPr>
-      <w:r>
-        <w:fldChar w:fldCharType="begin"/>
-      </w:r>
-      <w:r>
-        <w:instrText xml:space="preserve"> SEQ ábra \* ARABIC </w:instrText>
-      </w:r>
-      <w:r>
-        <w:fldChar w:fldCharType="separate"/>
-      </w:r>
-      <w:r>
-        <w:rPr>
-          <w:noProof/>
-        </w:rPr>
-        <w:t>7</w:t>
-      </w:r>
-      <w:r>
-        <w:rPr>
-          <w:noProof/>
-        </w:rPr>
-        <w:fldChar w:fldCharType="end"/>
-      </w:r>
+      <w:fldSimple w:instr=" SEQ ábra \* ARABIC ">
+        <w:r>
+          <w:rPr>
+            <w:noProof/>
+          </w:rPr>
+          <w:t>7</w:t>
+        </w:r>
+      </w:fldSimple>
       <w:r>
         <w:t>. ábra</w:t>
       </w:r>
@@ -4320,27 +4172,14 @@
         <w:pStyle w:val="Kpalrs"/>
         <w:jc w:val="center"/>
       </w:pPr>
-      <w:r>
-        <w:fldChar w:fldCharType="begin"/>
-      </w:r>
-      <w:r>
-        <w:instrText xml:space="preserve"> SEQ ábra \* ARABIC </w:instrText>
-      </w:r>
-      <w:r>
-        <w:fldChar w:fldCharType="separate"/>
-      </w:r>
-      <w:r>
-        <w:rPr>
-          <w:noProof/>
-        </w:rPr>
-        <w:t>8</w:t>
-      </w:r>
-      <w:r>
-        <w:rPr>
-          <w:noProof/>
-        </w:rPr>
-        <w:fldChar w:fldCharType="end"/>
-      </w:r>
+      <w:fldSimple w:instr=" SEQ ábra \* ARABIC ">
+        <w:r>
+          <w:rPr>
+            <w:noProof/>
+          </w:rPr>
+          <w:t>8</w:t>
+        </w:r>
+      </w:fldSimple>
       <w:r>
         <w:t>. ábra</w:t>
       </w:r>
@@ -4420,27 +4259,14 @@
         <w:pStyle w:val="Kpalrs"/>
         <w:jc w:val="center"/>
       </w:pPr>
-      <w:r>
-        <w:fldChar w:fldCharType="begin"/>
-      </w:r>
-      <w:r>
-        <w:instrText xml:space="preserve"> SEQ ábra \* ARABIC </w:instrText>
-      </w:r>
-      <w:r>
-        <w:fldChar w:fldCharType="separate"/>
-      </w:r>
-      <w:r>
-        <w:rPr>
-          <w:noProof/>
-        </w:rPr>
-        <w:t>9</w:t>
-      </w:r>
-      <w:r>
-        <w:rPr>
-          <w:noProof/>
-        </w:rPr>
-        <w:fldChar w:fldCharType="end"/>
-      </w:r>
+      <w:fldSimple w:instr=" SEQ ábra \* ARABIC ">
+        <w:r>
+          <w:rPr>
+            <w:noProof/>
+          </w:rPr>
+          <w:t>9</w:t>
+        </w:r>
+      </w:fldSimple>
       <w:r>
         <w:t>. ábra</w:t>
       </w:r>
@@ -4496,27 +4322,14 @@
         <w:pStyle w:val="Kpalrs"/>
         <w:jc w:val="center"/>
       </w:pPr>
-      <w:r>
-        <w:fldChar w:fldCharType="begin"/>
-      </w:r>
-      <w:r>
-        <w:instrText xml:space="preserve"> SEQ ábra \* ARABIC </w:instrText>
-      </w:r>
-      <w:r>
-        <w:fldChar w:fldCharType="separate"/>
-      </w:r>
-      <w:r>
-        <w:rPr>
-          <w:noProof/>
-        </w:rPr>
-        <w:t>10</w:t>
-      </w:r>
-      <w:r>
-        <w:rPr>
-          <w:noProof/>
-        </w:rPr>
-        <w:fldChar w:fldCharType="end"/>
-      </w:r>
+      <w:fldSimple w:instr=" SEQ ábra \* ARABIC ">
+        <w:r>
+          <w:rPr>
+            <w:noProof/>
+          </w:rPr>
+          <w:t>10</w:t>
+        </w:r>
+      </w:fldSimple>
       <w:r>
         <w:t xml:space="preserve">. ábra </w:t>
       </w:r>
@@ -4591,27 +4404,14 @@
         <w:pStyle w:val="Kpalrs"/>
         <w:jc w:val="center"/>
       </w:pPr>
-      <w:r>
-        <w:fldChar w:fldCharType="begin"/>
-      </w:r>
-      <w:r>
-        <w:instrText xml:space="preserve"> SEQ ábra \* ARABIC </w:instrText>
-      </w:r>
-      <w:r>
-        <w:fldChar w:fldCharType="separate"/>
-      </w:r>
-      <w:r>
-        <w:rPr>
-          <w:noProof/>
-        </w:rPr>
-        <w:t>11</w:t>
-      </w:r>
-      <w:r>
-        <w:rPr>
-          <w:noProof/>
-        </w:rPr>
-        <w:fldChar w:fldCharType="end"/>
-      </w:r>
+      <w:fldSimple w:instr=" SEQ ábra \* ARABIC ">
+        <w:r>
+          <w:rPr>
+            <w:noProof/>
+          </w:rPr>
+          <w:t>11</w:t>
+        </w:r>
+      </w:fldSimple>
       <w:r>
         <w:t>. ábra</w:t>
       </w:r>
@@ -4765,27 +4565,14 @@
           <w:sz w:val="24"/>
         </w:rPr>
       </w:pPr>
-      <w:r>
-        <w:fldChar w:fldCharType="begin"/>
-      </w:r>
-      <w:r>
-        <w:instrText xml:space="preserve"> SEQ ábra \* ARABIC </w:instrText>
-      </w:r>
-      <w:r>
-        <w:fldChar w:fldCharType="separate"/>
-      </w:r>
-      <w:r>
-        <w:rPr>
-          <w:noProof/>
-        </w:rPr>
-        <w:t>12</w:t>
-      </w:r>
-      <w:r>
-        <w:rPr>
-          <w:noProof/>
-        </w:rPr>
-        <w:fldChar w:fldCharType="end"/>
-      </w:r>
+      <w:fldSimple w:instr=" SEQ ábra \* ARABIC ">
+        <w:r>
+          <w:rPr>
+            <w:noProof/>
+          </w:rPr>
+          <w:t>12</w:t>
+        </w:r>
+      </w:fldSimple>
       <w:r>
         <w:t>. ábra – bejelentkezési felület (</w:t>
       </w:r>
@@ -4926,27 +4713,14 @@
         <w:pStyle w:val="Kpalrs"/>
         <w:jc w:val="center"/>
       </w:pPr>
-      <w:r>
-        <w:fldChar w:fldCharType="begin"/>
-      </w:r>
-      <w:r>
-        <w:instrText xml:space="preserve"> SEQ ábra \* ARABIC </w:instrText>
-      </w:r>
-      <w:r>
-        <w:fldChar w:fldCharType="separate"/>
-      </w:r>
-      <w:r>
-        <w:rPr>
-          <w:noProof/>
-        </w:rPr>
-        <w:t>13</w:t>
-      </w:r>
-      <w:r>
-        <w:rPr>
-          <w:noProof/>
-        </w:rPr>
-        <w:fldChar w:fldCharType="end"/>
-      </w:r>
+      <w:fldSimple w:instr=" SEQ ábra \* ARABIC ">
+        <w:r>
+          <w:rPr>
+            <w:noProof/>
+          </w:rPr>
+          <w:t>13</w:t>
+        </w:r>
+      </w:fldSimple>
       <w:r>
         <w:t>. ábra</w:t>
       </w:r>
@@ -5174,27 +4948,14 @@
         <w:pStyle w:val="Kpalrs"/>
         <w:jc w:val="center"/>
       </w:pPr>
-      <w:r>
-        <w:fldChar w:fldCharType="begin"/>
-      </w:r>
-      <w:r>
-        <w:instrText xml:space="preserve"> SEQ ábra \* ARABIC </w:instrText>
-      </w:r>
-      <w:r>
-        <w:fldChar w:fldCharType="separate"/>
-      </w:r>
-      <w:r>
-        <w:rPr>
-          <w:noProof/>
-        </w:rPr>
-        <w:t>14</w:t>
-      </w:r>
-      <w:r>
-        <w:rPr>
-          <w:noProof/>
-        </w:rPr>
-        <w:fldChar w:fldCharType="end"/>
-      </w:r>
+      <w:fldSimple w:instr=" SEQ ábra \* ARABIC ">
+        <w:r>
+          <w:rPr>
+            <w:noProof/>
+          </w:rPr>
+          <w:t>14</w:t>
+        </w:r>
+      </w:fldSimple>
       <w:r>
         <w:t>. ábra – Raktárak listázása</w:t>
       </w:r>
@@ -5361,27 +5122,14 @@
           <w:sz w:val="24"/>
         </w:rPr>
       </w:pPr>
-      <w:r>
-        <w:fldChar w:fldCharType="begin"/>
-      </w:r>
-      <w:r>
-        <w:instrText xml:space="preserve"> SEQ ábra \* ARABIC </w:instrText>
-      </w:r>
-      <w:r>
-        <w:fldChar w:fldCharType="separate"/>
-      </w:r>
-      <w:r>
-        <w:rPr>
-          <w:noProof/>
-        </w:rPr>
-        <w:t>15</w:t>
-      </w:r>
-      <w:r>
-        <w:rPr>
-          <w:noProof/>
-        </w:rPr>
-        <w:fldChar w:fldCharType="end"/>
-      </w:r>
+      <w:fldSimple w:instr=" SEQ ábra \* ARABIC ">
+        <w:r>
+          <w:rPr>
+            <w:noProof/>
+          </w:rPr>
+          <w:t>15</w:t>
+        </w:r>
+      </w:fldSimple>
       <w:r>
         <w:t>. ábra – Raktárak adatainak megtekintése</w:t>
       </w:r>
@@ -5564,27 +5312,14 @@
           <w:sz w:val="24"/>
         </w:rPr>
       </w:pPr>
-      <w:r>
-        <w:fldChar w:fldCharType="begin"/>
-      </w:r>
-      <w:r>
-        <w:instrText xml:space="preserve"> SEQ ábra \* ARABIC </w:instrText>
-      </w:r>
-      <w:r>
-        <w:fldChar w:fldCharType="separate"/>
-      </w:r>
-      <w:r>
-        <w:rPr>
-          <w:noProof/>
-        </w:rPr>
-        <w:t>16</w:t>
-      </w:r>
-      <w:r>
-        <w:rPr>
-          <w:noProof/>
-        </w:rPr>
-        <w:fldChar w:fldCharType="end"/>
-      </w:r>
+      <w:fldSimple w:instr=" SEQ ábra \* ARABIC ">
+        <w:r>
+          <w:rPr>
+            <w:noProof/>
+          </w:rPr>
+          <w:t>16</w:t>
+        </w:r>
+      </w:fldSimple>
       <w:r>
         <w:t>. áb</w:t>
       </w:r>
@@ -5718,27 +5453,14 @@
         <w:pStyle w:val="Kpalrs"/>
         <w:jc w:val="center"/>
       </w:pPr>
-      <w:r>
-        <w:fldChar w:fldCharType="begin"/>
-      </w:r>
-      <w:r>
-        <w:instrText xml:space="preserve"> SEQ ábra \* ARABIC </w:instrText>
-      </w:r>
-      <w:r>
-        <w:fldChar w:fldCharType="separate"/>
-      </w:r>
-      <w:r>
-        <w:rPr>
-          <w:noProof/>
-        </w:rPr>
-        <w:t>17</w:t>
-      </w:r>
-      <w:r>
-        <w:rPr>
-          <w:noProof/>
-        </w:rPr>
-        <w:fldChar w:fldCharType="end"/>
-      </w:r>
+      <w:fldSimple w:instr=" SEQ ábra \* ARABIC ">
+        <w:r>
+          <w:rPr>
+            <w:noProof/>
+          </w:rPr>
+          <w:t>17</w:t>
+        </w:r>
+      </w:fldSimple>
       <w:r>
         <w:t>. ábra</w:t>
       </w:r>
@@ -5839,27 +5561,14 @@
           <w:sz w:val="24"/>
         </w:rPr>
       </w:pPr>
-      <w:r>
-        <w:fldChar w:fldCharType="begin"/>
-      </w:r>
-      <w:r>
-        <w:instrText xml:space="preserve"> SEQ ábra \* ARABIC </w:instrText>
-      </w:r>
-      <w:r>
-        <w:fldChar w:fldCharType="separate"/>
-      </w:r>
-      <w:r>
-        <w:rPr>
-          <w:noProof/>
-        </w:rPr>
-        <w:t>18</w:t>
-      </w:r>
-      <w:r>
-        <w:rPr>
-          <w:noProof/>
-        </w:rPr>
-        <w:fldChar w:fldCharType="end"/>
-      </w:r>
+      <w:fldSimple w:instr=" SEQ ábra \* ARABIC ">
+        <w:r>
+          <w:rPr>
+            <w:noProof/>
+          </w:rPr>
+          <w:t>18</w:t>
+        </w:r>
+      </w:fldSimple>
       <w:r>
         <w:t>. ábra – Tételek törlése</w:t>
       </w:r>
@@ -6127,27 +5836,14 @@
         <w:pStyle w:val="Kpalrs"/>
         <w:jc w:val="center"/>
       </w:pPr>
-      <w:r>
-        <w:fldChar w:fldCharType="begin"/>
-      </w:r>
-      <w:r>
-        <w:instrText xml:space="preserve"> SEQ ábra \* ARABIC </w:instrText>
-      </w:r>
-      <w:r>
-        <w:fldChar w:fldCharType="separate"/>
-      </w:r>
-      <w:r>
-        <w:rPr>
-          <w:noProof/>
-        </w:rPr>
-        <w:t>19</w:t>
-      </w:r>
-      <w:r>
-        <w:rPr>
-          <w:noProof/>
-        </w:rPr>
-        <w:fldChar w:fldCharType="end"/>
-      </w:r>
+      <w:fldSimple w:instr=" SEQ ábra \* ARABIC ">
+        <w:r>
+          <w:rPr>
+            <w:noProof/>
+          </w:rPr>
+          <w:t>19</w:t>
+        </w:r>
+      </w:fldSimple>
       <w:r>
         <w:t>.</w:t>
       </w:r>
@@ -6698,27 +6394,14 @@
         <w:pStyle w:val="Kpalrs"/>
         <w:jc w:val="center"/>
       </w:pPr>
-      <w:r>
-        <w:fldChar w:fldCharType="begin"/>
-      </w:r>
-      <w:r>
-        <w:instrText xml:space="preserve"> SEQ ábra \* ARABIC </w:instrText>
-      </w:r>
-      <w:r>
-        <w:fldChar w:fldCharType="separate"/>
-      </w:r>
-      <w:r>
-        <w:rPr>
-          <w:noProof/>
-        </w:rPr>
-        <w:t>20</w:t>
-      </w:r>
-      <w:r>
-        <w:rPr>
-          <w:noProof/>
-        </w:rPr>
-        <w:fldChar w:fldCharType="end"/>
-      </w:r>
+      <w:fldSimple w:instr=" SEQ ábra \* ARABIC ">
+        <w:r>
+          <w:rPr>
+            <w:noProof/>
+          </w:rPr>
+          <w:t>20</w:t>
+        </w:r>
+      </w:fldSimple>
       <w:r>
         <w:t>. ábra – Új raktár hozzáadása</w:t>
       </w:r>
@@ -6776,27 +6459,14 @@
         <w:pStyle w:val="Kpalrs"/>
         <w:jc w:val="center"/>
       </w:pPr>
-      <w:r>
-        <w:fldChar w:fldCharType="begin"/>
-      </w:r>
-      <w:r>
-        <w:instrText xml:space="preserve"> SEQ ábra \* ARABIC </w:instrText>
-      </w:r>
-      <w:r>
-        <w:fldChar w:fldCharType="separate"/>
-      </w:r>
-      <w:r>
-        <w:rPr>
-          <w:noProof/>
-        </w:rPr>
-        <w:t>21</w:t>
-      </w:r>
-      <w:r>
-        <w:rPr>
-          <w:noProof/>
-        </w:rPr>
-        <w:fldChar w:fldCharType="end"/>
-      </w:r>
+      <w:fldSimple w:instr=" SEQ ábra \* ARABIC ">
+        <w:r>
+          <w:rPr>
+            <w:noProof/>
+          </w:rPr>
+          <w:t>21</w:t>
+        </w:r>
+      </w:fldSimple>
       <w:r>
         <w:t>. ábra – Mintaraktár beállítása</w:t>
       </w:r>
@@ -6960,27 +6630,14 @@
         <w:pStyle w:val="Kpalrs"/>
         <w:jc w:val="center"/>
       </w:pPr>
-      <w:r>
-        <w:fldChar w:fldCharType="begin"/>
-      </w:r>
-      <w:r>
-        <w:instrText xml:space="preserve"> SEQ ábra \* ARABIC </w:instrText>
-      </w:r>
-      <w:r>
-        <w:fldChar w:fldCharType="separate"/>
-      </w:r>
-      <w:r>
-        <w:rPr>
-          <w:noProof/>
-        </w:rPr>
-        <w:t>22</w:t>
-      </w:r>
-      <w:r>
-        <w:rPr>
-          <w:noProof/>
-        </w:rPr>
-        <w:fldChar w:fldCharType="end"/>
-      </w:r>
+      <w:fldSimple w:instr=" SEQ ábra \* ARABIC ">
+        <w:r>
+          <w:rPr>
+            <w:noProof/>
+          </w:rPr>
+          <w:t>22</w:t>
+        </w:r>
+      </w:fldSimple>
       <w:r>
         <w:t>. ábra</w:t>
       </w:r>
@@ -7162,30 +6819,14 @@
         <w:pStyle w:val="Kpalrs"/>
         <w:jc w:val="center"/>
       </w:pPr>
-      <w:r>
-        <w:fldChar w:fldCharType="begin"/>
-      </w:r>
-      <w:r>
-        <w:instrText xml:space="preserve"> SEQ ábra \</w:instrText>
-      </w:r>
-      <w:r>
-        <w:instrText xml:space="preserve">* ARABIC </w:instrText>
-      </w:r>
-      <w:r>
-        <w:fldChar w:fldCharType="separate"/>
-      </w:r>
-      <w:r>
-        <w:rPr>
-          <w:noProof/>
-        </w:rPr>
-        <w:t>23</w:t>
-      </w:r>
-      <w:r>
-        <w:rPr>
-          <w:noProof/>
-        </w:rPr>
-        <w:fldChar w:fldCharType="end"/>
-      </w:r>
+      <w:fldSimple w:instr=" SEQ ábra \* ARABIC ">
+        <w:r>
+          <w:rPr>
+            <w:noProof/>
+          </w:rPr>
+          <w:t>23</w:t>
+        </w:r>
+      </w:fldSimple>
       <w:r>
         <w:t>. ábra – Sablonok szerkesztése</w:t>
       </w:r>
@@ -7274,27 +6915,14 @@
         <w:pStyle w:val="Kpalrs"/>
         <w:jc w:val="center"/>
       </w:pPr>
-      <w:r>
-        <w:fldChar w:fldCharType="begin"/>
-      </w:r>
-      <w:r>
-        <w:instrText xml:space="preserve"> SEQ ábra \* ARABIC </w:instrText>
-      </w:r>
-      <w:r>
-        <w:fldChar w:fldCharType="separate"/>
-      </w:r>
-      <w:r>
-        <w:rPr>
-          <w:noProof/>
-        </w:rPr>
-        <w:t>24</w:t>
-      </w:r>
-      <w:r>
-        <w:rPr>
-          <w:noProof/>
-        </w:rPr>
-        <w:fldChar w:fldCharType="end"/>
-      </w:r>
+      <w:fldSimple w:instr=" SEQ ábra \* ARABIC ">
+        <w:r>
+          <w:rPr>
+            <w:noProof/>
+          </w:rPr>
+          <w:t>24</w:t>
+        </w:r>
+      </w:fldSimple>
       <w:r>
         <w:t>. ábra – Tétel típusok szerkesztése a sablonokban</w:t>
       </w:r>
@@ -7445,27 +7073,14 @@
           <w:sz w:val="24"/>
         </w:rPr>
       </w:pPr>
-      <w:r>
-        <w:fldChar w:fldCharType="begin"/>
-      </w:r>
-      <w:r>
-        <w:instrText xml:space="preserve"> SEQ ábra \* ARABIC </w:instrText>
-      </w:r>
-      <w:r>
-        <w:fldChar w:fldCharType="separate"/>
-      </w:r>
-      <w:r>
-        <w:rPr>
-          <w:noProof/>
-        </w:rPr>
-        <w:t>25</w:t>
-      </w:r>
-      <w:r>
-        <w:rPr>
-          <w:noProof/>
-        </w:rPr>
-        <w:fldChar w:fldCharType="end"/>
-      </w:r>
+      <w:fldSimple w:instr=" SEQ ábra \* ARABIC ">
+        <w:r>
+          <w:rPr>
+            <w:noProof/>
+          </w:rPr>
+          <w:t>25</w:t>
+        </w:r>
+      </w:fldSimple>
       <w:r>
         <w:t xml:space="preserve">. ábra </w:t>
       </w:r>
@@ -7760,27 +7375,14 @@
         <w:pStyle w:val="Kpalrs"/>
         <w:jc w:val="center"/>
       </w:pPr>
-      <w:r>
-        <w:fldChar w:fldCharType="begin"/>
-      </w:r>
-      <w:r>
-        <w:instrText xml:space="preserve"> SEQ ábra \* ARABIC </w:instrText>
-      </w:r>
-      <w:r>
-        <w:fldChar w:fldCharType="separate"/>
-      </w:r>
-      <w:r>
-        <w:rPr>
-          <w:noProof/>
-        </w:rPr>
-        <w:t>26</w:t>
-      </w:r>
-      <w:r>
-        <w:rPr>
-          <w:noProof/>
-        </w:rPr>
-        <w:fldChar w:fldCharType="end"/>
-      </w:r>
+      <w:fldSimple w:instr=" SEQ ábra \* ARABIC ">
+        <w:r>
+          <w:rPr>
+            <w:noProof/>
+          </w:rPr>
+          <w:t>26</w:t>
+        </w:r>
+      </w:fldSimple>
       <w:r>
         <w:t>. ábra</w:t>
       </w:r>
@@ -7992,27 +7594,14 @@
         <w:pStyle w:val="Kpalrs"/>
         <w:jc w:val="center"/>
       </w:pPr>
-      <w:r>
-        <w:fldChar w:fldCharType="begin"/>
-      </w:r>
-      <w:r>
-        <w:instrText xml:space="preserve"> SEQ ábra \* ARABIC </w:instrText>
-      </w:r>
-      <w:r>
-        <w:fldChar w:fldCharType="separate"/>
-      </w:r>
-      <w:r>
-        <w:rPr>
-          <w:noProof/>
-        </w:rPr>
-        <w:t>27</w:t>
-      </w:r>
-      <w:r>
-        <w:rPr>
-          <w:noProof/>
-        </w:rPr>
-        <w:fldChar w:fldCharType="end"/>
-      </w:r>
+      <w:fldSimple w:instr=" SEQ ábra \* ARABIC ">
+        <w:r>
+          <w:rPr>
+            <w:noProof/>
+          </w:rPr>
+          <w:t>27</w:t>
+        </w:r>
+      </w:fldSimple>
       <w:r>
         <w:t>. ábra</w:t>
       </w:r>
@@ -8187,27 +7776,14 @@
         <w:pStyle w:val="Kpalrs"/>
         <w:jc w:val="center"/>
       </w:pPr>
-      <w:r>
-        <w:fldChar w:fldCharType="begin"/>
-      </w:r>
-      <w:r>
-        <w:instrText xml:space="preserve"> SEQ ábra \* ARABIC </w:instrText>
-      </w:r>
-      <w:r>
-        <w:fldChar w:fldCharType="separate"/>
-      </w:r>
-      <w:r>
-        <w:rPr>
-          <w:noProof/>
-        </w:rPr>
-        <w:t>28</w:t>
-      </w:r>
-      <w:r>
-        <w:rPr>
-          <w:noProof/>
-        </w:rPr>
-        <w:fldChar w:fldCharType="end"/>
-      </w:r>
+      <w:fldSimple w:instr=" SEQ ábra \* ARABIC ">
+        <w:r>
+          <w:rPr>
+            <w:noProof/>
+          </w:rPr>
+          <w:t>28</w:t>
+        </w:r>
+      </w:fldSimple>
       <w:r>
         <w:t>. ábra</w:t>
       </w:r>
@@ -10430,7 +10006,7 @@
           <w:rPr>
             <w:noProof/>
           </w:rPr>
-          <w:t>26</w:t>
+          <w:t>17</w:t>
         </w:r>
         <w:r>
           <w:fldChar w:fldCharType="end"/>
@@ -12987,7 +12563,7 @@
 </file>
 
 <file path=customXml/itemProps1.xml><?xml version="1.0" encoding="utf-8"?>
-<ds:datastoreItem xmlns:ds="http://schemas.openxmlformats.org/officeDocument/2006/customXml" ds:itemID="{68CEC09D-A3F7-41E6-A515-9205A5286D71}">
+<ds:datastoreItem xmlns:ds="http://schemas.openxmlformats.org/officeDocument/2006/customXml" ds:itemID="{4FCA8BC2-A0FE-41A9-BD55-5AD7F4D46C1A}">
   <ds:schemaRefs>
     <ds:schemaRef ds:uri="http://schemas.openxmlformats.org/officeDocument/2006/bibliography"/>
   </ds:schemaRefs>

</xml_diff>